<commit_message>
documentatie + project aangemaakt
</commit_message>
<xml_diff>
--- a/Documentatie/Ontwerpdocument.docx
+++ b/Documentatie/Ontwerpdocument.docx
@@ -1,6 +1,6 @@
 
 <file path=word/document.xml><?xml version="1.0" encoding="utf-8"?>
-<w:document xmlns:wpc="http://schemas.microsoft.com/office/word/2010/wordprocessingCanvas" xmlns:mc="http://schemas.openxmlformats.org/markup-compatibility/2006" xmlns:o="urn:schemas-microsoft-com:office:office" xmlns:r="http://schemas.openxmlformats.org/officeDocument/2006/relationships" xmlns:m="http://schemas.openxmlformats.org/officeDocument/2006/math" xmlns:v="urn:schemas-microsoft-com:vml" xmlns:wp14="http://schemas.microsoft.com/office/word/2010/wordprocessingDrawing" xmlns:wp="http://schemas.openxmlformats.org/drawingml/2006/wordprocessingDrawing" xmlns:w10="urn:schemas-microsoft-com:office:word" xmlns:w="http://schemas.openxmlformats.org/wordprocessingml/2006/main" xmlns:w14="http://schemas.microsoft.com/office/word/2010/wordml" xmlns:wpg="http://schemas.microsoft.com/office/word/2010/wordprocessingGroup" xmlns:wpi="http://schemas.microsoft.com/office/word/2010/wordprocessingInk" xmlns:wne="http://schemas.microsoft.com/office/word/2006/wordml" xmlns:wps="http://schemas.microsoft.com/office/word/2010/wordprocessingShape" mc:Ignorable="w14 wp14">
+<w:document xmlns:wpc="http://schemas.microsoft.com/office/word/2010/wordprocessingCanvas" xmlns:mc="http://schemas.openxmlformats.org/markup-compatibility/2006" xmlns:o="urn:schemas-microsoft-com:office:office" xmlns:r="http://schemas.openxmlformats.org/officeDocument/2006/relationships" xmlns:m="http://schemas.openxmlformats.org/officeDocument/2006/math" xmlns:v="urn:schemas-microsoft-com:vml" xmlns:wp14="http://schemas.microsoft.com/office/word/2010/wordprocessingDrawing" xmlns:wp="http://schemas.openxmlformats.org/drawingml/2006/wordprocessingDrawing" xmlns:w10="urn:schemas-microsoft-com:office:word" xmlns:w="http://schemas.openxmlformats.org/wordprocessingml/2006/main" xmlns:w14="http://schemas.microsoft.com/office/word/2010/wordml" xmlns:w15="http://schemas.microsoft.com/office/word/2012/wordml" xmlns:wpg="http://schemas.microsoft.com/office/word/2010/wordprocessingGroup" xmlns:wpi="http://schemas.microsoft.com/office/word/2010/wordprocessingInk" xmlns:wne="http://schemas.microsoft.com/office/word/2006/wordml" xmlns:wps="http://schemas.microsoft.com/office/word/2010/wordprocessingShape" mc:Ignorable="w14 w15 wp14">
   <w:body>
     <w:sdt>
       <w:sdtPr>
@@ -711,7 +711,7 @@
                   </wp:anchor>
                 </w:drawing>
               </mc:Choice>
-              <mc:Fallback xmlns:w15="http://schemas.microsoft.com/office/word/2012/wordml">
+              <mc:Fallback>
                 <w:pict>
                   <v:group id="Groep 48" o:spid="_x0000_s1026" style="position:absolute;margin-left:0;margin-top:0;width:540pt;height:10in;z-index:-251657216;mso-width-percent:882;mso-height-percent:909;mso-position-horizontal:center;mso-position-horizontal-relative:page;mso-position-vertical:center;mso-position-vertical-relative:page;mso-width-percent:882;mso-height-percent:909" coordsize="68580,91440" o:gfxdata="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">
                     <v:group id="Groep 49" o:spid="_x0000_s1027" style="position:absolute;width:68580;height:91440" coordsize="68580,91440" o:gfxdata="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">
@@ -868,8 +868,13 @@
         <w:t xml:space="preserve">Naam: </w:t>
       </w:r>
       <w:r>
-        <w:t>Sven Henderickx</w:t>
+        <w:t xml:space="preserve">Sven </w:t>
       </w:r>
+      <w:proofErr w:type="spellStart"/>
+      <w:r>
+        <w:t>Henderickx</w:t>
+      </w:r>
+      <w:proofErr w:type="spellEnd"/>
     </w:p>
     <w:p>
       <w:pPr>
@@ -922,7 +927,10 @@
         <w:t xml:space="preserve">Datum: </w:t>
       </w:r>
       <w:r>
-        <w:t>22-6-2016</w:t>
+        <w:t>22-9</w:t>
+      </w:r>
+      <w:r>
+        <w:t>-2016</w:t>
       </w:r>
     </w:p>
     <w:p/>
@@ -1073,146 +1081,6 @@
               <w:lang w:eastAsia="nl-NL"/>
             </w:rPr>
           </w:pPr>
-          <w:hyperlink w:anchor="_Toc423074828" w:history="1">
-            <w:r>
-              <w:rPr>
-                <w:rStyle w:val="Hyperlink"/>
-                <w:noProof/>
-              </w:rPr>
-              <w:t>Entiteiten relatie diagram (ERD)</w:t>
-            </w:r>
-            <w:r>
-              <w:rPr>
-                <w:noProof/>
-                <w:webHidden/>
-              </w:rPr>
-              <w:tab/>
-            </w:r>
-            <w:r>
-              <w:rPr>
-                <w:noProof/>
-                <w:webHidden/>
-              </w:rPr>
-              <w:fldChar w:fldCharType="begin"/>
-            </w:r>
-            <w:r>
-              <w:rPr>
-                <w:noProof/>
-                <w:webHidden/>
-              </w:rPr>
-              <w:instrText xml:space="preserve"> PAGEREF _Toc423074828 \h </w:instrText>
-            </w:r>
-            <w:r>
-              <w:rPr>
-                <w:noProof/>
-                <w:webHidden/>
-              </w:rPr>
-            </w:r>
-            <w:r>
-              <w:rPr>
-                <w:noProof/>
-                <w:webHidden/>
-              </w:rPr>
-              <w:fldChar w:fldCharType="separate"/>
-            </w:r>
-            <w:r>
-              <w:rPr>
-                <w:noProof/>
-                <w:webHidden/>
-              </w:rPr>
-              <w:t>4</w:t>
-            </w:r>
-            <w:r>
-              <w:rPr>
-                <w:noProof/>
-                <w:webHidden/>
-              </w:rPr>
-              <w:fldChar w:fldCharType="end"/>
-            </w:r>
-          </w:hyperlink>
-        </w:p>
-        <w:p>
-          <w:pPr>
-            <w:pStyle w:val="Inhopg3"/>
-            <w:tabs>
-              <w:tab w:val="right" w:leader="dot" w:pos="9062"/>
-            </w:tabs>
-            <w:rPr>
-              <w:rFonts w:eastAsiaTheme="minorEastAsia"/>
-              <w:noProof/>
-              <w:lang w:eastAsia="nl-NL"/>
-            </w:rPr>
-          </w:pPr>
-          <w:hyperlink w:anchor="_Toc423074829" w:history="1">
-            <w:r>
-              <w:rPr>
-                <w:rStyle w:val="Hyperlink"/>
-                <w:noProof/>
-              </w:rPr>
-              <w:t>Toelichting</w:t>
-            </w:r>
-            <w:r>
-              <w:rPr>
-                <w:noProof/>
-                <w:webHidden/>
-              </w:rPr>
-              <w:tab/>
-            </w:r>
-            <w:r>
-              <w:rPr>
-                <w:noProof/>
-                <w:webHidden/>
-              </w:rPr>
-              <w:fldChar w:fldCharType="begin"/>
-            </w:r>
-            <w:r>
-              <w:rPr>
-                <w:noProof/>
-                <w:webHidden/>
-              </w:rPr>
-              <w:instrText xml:space="preserve"> PAGEREF _Toc423074829 \h </w:instrText>
-            </w:r>
-            <w:r>
-              <w:rPr>
-                <w:noProof/>
-                <w:webHidden/>
-              </w:rPr>
-            </w:r>
-            <w:r>
-              <w:rPr>
-                <w:noProof/>
-                <w:webHidden/>
-              </w:rPr>
-              <w:fldChar w:fldCharType="separate"/>
-            </w:r>
-            <w:r>
-              <w:rPr>
-                <w:noProof/>
-                <w:webHidden/>
-              </w:rPr>
-              <w:t>4</w:t>
-            </w:r>
-            <w:r>
-              <w:rPr>
-                <w:noProof/>
-                <w:webHidden/>
-              </w:rPr>
-              <w:fldChar w:fldCharType="end"/>
-            </w:r>
-          </w:hyperlink>
-        </w:p>
-        <w:p>
-          <w:pPr>
-            <w:pStyle w:val="Inhopg1"/>
-            <w:tabs>
-              <w:tab w:val="right" w:leader="dot" w:pos="9062"/>
-            </w:tabs>
-            <w:rPr>
-              <w:rFonts w:eastAsiaTheme="minorEastAsia"/>
-              <w:noProof/>
-              <w:lang w:eastAsia="nl-NL"/>
-            </w:rPr>
-          </w:pPr>
           <w:hyperlink w:anchor="_Toc423074830" w:history="1">
             <w:r>
               <w:rPr>
@@ -1353,76 +1221,6 @@
               <w:lang w:eastAsia="nl-NL"/>
             </w:rPr>
           </w:pPr>
-          <w:hyperlink w:anchor="_Toc423074832" w:history="1">
-            <w:r>
-              <w:rPr>
-                <w:rStyle w:val="Hyperlink"/>
-                <w:noProof/>
-              </w:rPr>
-              <w:t>Wijzigingen aan database ontwerp</w:t>
-            </w:r>
-            <w:r>
-              <w:rPr>
-                <w:noProof/>
-                <w:webHidden/>
-              </w:rPr>
-              <w:tab/>
-            </w:r>
-            <w:r>
-              <w:rPr>
-                <w:noProof/>
-                <w:webHidden/>
-              </w:rPr>
-              <w:fldChar w:fldCharType="begin"/>
-            </w:r>
-            <w:r>
-              <w:rPr>
-                <w:noProof/>
-                <w:webHidden/>
-              </w:rPr>
-              <w:instrText xml:space="preserve"> PAGEREF _Toc423074832 \h </w:instrText>
-            </w:r>
-            <w:r>
-              <w:rPr>
-                <w:noProof/>
-                <w:webHidden/>
-              </w:rPr>
-            </w:r>
-            <w:r>
-              <w:rPr>
-                <w:noProof/>
-                <w:webHidden/>
-              </w:rPr>
-              <w:fldChar w:fldCharType="separate"/>
-            </w:r>
-            <w:r>
-              <w:rPr>
-                <w:noProof/>
-                <w:webHidden/>
-              </w:rPr>
-              <w:t>6</w:t>
-            </w:r>
-            <w:r>
-              <w:rPr>
-                <w:noProof/>
-                <w:webHidden/>
-              </w:rPr>
-              <w:fldChar w:fldCharType="end"/>
-            </w:r>
-          </w:hyperlink>
-        </w:p>
-        <w:p>
-          <w:pPr>
-            <w:pStyle w:val="Inhopg1"/>
-            <w:tabs>
-              <w:tab w:val="right" w:leader="dot" w:pos="9062"/>
-            </w:tabs>
-            <w:rPr>
-              <w:rFonts w:eastAsiaTheme="minorEastAsia"/>
-              <w:noProof/>
-              <w:lang w:eastAsia="nl-NL"/>
-            </w:rPr>
-          </w:pPr>
           <w:hyperlink w:anchor="_Toc423074833" w:history="1">
             <w:r>
               <w:rPr>
@@ -1655,9 +1453,22 @@
     <w:p/>
     <w:p>
       <w:pPr>
+        <w:rPr>
+          <w:rFonts w:asciiTheme="majorHAnsi" w:eastAsiaTheme="majorEastAsia" w:hAnsiTheme="majorHAnsi" w:cstheme="majorBidi"/>
+          <w:color w:val="2E74B5" w:themeColor="accent1" w:themeShade="BF"/>
+          <w:sz w:val="32"/>
+          <w:szCs w:val="32"/>
+        </w:rPr>
+      </w:pPr>
+      <w:bookmarkStart w:id="0" w:name="_Toc423074826"/>
+      <w:r>
+        <w:br w:type="page"/>
+      </w:r>
+    </w:p>
+    <w:p>
+      <w:pPr>
         <w:pStyle w:val="Kop1"/>
       </w:pPr>
-      <w:bookmarkStart w:id="0" w:name="_Toc423074826"/>
       <w:r>
         <w:lastRenderedPageBreak/>
         <w:t>Inleiding</w:t>
@@ -1669,53 +1480,49 @@
         <w:t>In dit document zullen alle ontwerpen staan die ik zal gebruiken voor het implementeren van het programma.</w:t>
       </w:r>
     </w:p>
+    <w:p/>
     <w:p>
+      <w:pPr>
+        <w:pStyle w:val="Kop1"/>
+      </w:pPr>
+      <w:bookmarkStart w:id="1" w:name="_Toc423074830"/>
       <w:r>
-        <w:br/>
+        <w:rPr>
+          <w:noProof/>
+        </w:rPr>
+        <w:pict>
+          <v:shapetype id="_x0000_t75" coordsize="21600,21600" o:spt="75" o:preferrelative="t" path="m@4@5l@4@11@9@11@9@5xe" filled="f" stroked="f">
+            <v:stroke joinstyle="miter"/>
+            <v:formulas>
+              <v:f eqn="if lineDrawn pixelLineWidth 0"/>
+              <v:f eqn="sum @0 1 0"/>
+              <v:f eqn="sum 0 0 @1"/>
+              <v:f eqn="prod @2 1 2"/>
+              <v:f eqn="prod @3 21600 pixelWidth"/>
+              <v:f eqn="prod @3 21600 pixelHeight"/>
+              <v:f eqn="sum @0 0 1"/>
+              <v:f eqn="prod @6 1 2"/>
+              <v:f eqn="prod @7 21600 pixelWidth"/>
+              <v:f eqn="sum @8 21600 0"/>
+              <v:f eqn="prod @7 21600 pixelHeight"/>
+              <v:f eqn="sum @10 21600 0"/>
+            </v:formulas>
+            <v:path o:extrusionok="f" gradientshapeok="t" o:connecttype="rect"/>
+            <o:lock v:ext="edit" aspectratio="t"/>
+          </v:shapetype>
+          <v:shape id="_x0000_s1027" type="#_x0000_t75" style="position:absolute;margin-left:-51.6pt;margin-top:36.35pt;width:561.55pt;height:371.55pt;z-index:251661312;mso-position-horizontal-relative:text;mso-position-vertical-relative:text;mso-width-relative:page;mso-height-relative:page">
+            <v:imagedata r:id="rId8" o:title="DatabaseModel"/>
+            <w10:wrap type="square"/>
+          </v:shape>
+        </w:pict>
       </w:r>
       <w:r>
-        <w:br/>
-      </w:r>
-    </w:p>
-    <w:p>
-      <w:r>
-        <w:br w:type="page"/>
-      </w:r>
-    </w:p>
-    <w:p>
-      <w:pPr>
-        <w:pStyle w:val="Kop2"/>
-      </w:pPr>
-      <w:r>
-        <w:lastRenderedPageBreak/>
-        <w:t>ERD</w:t>
-      </w:r>
-    </w:p>
-    <w:p/>
-    <w:p>
-      <w:pPr>
-        <w:pStyle w:val="Kop3"/>
-      </w:pPr>
-      <w:bookmarkStart w:id="1" w:name="_Toc423074830"/>
-      <w:r>
-        <w:t>Toelichting</w:t>
-      </w:r>
-    </w:p>
-    <w:p>
-      <w:r>
-        <w:br w:type="page"/>
-      </w:r>
-    </w:p>
-    <w:p>
-      <w:pPr>
-        <w:pStyle w:val="Kop1"/>
-      </w:pPr>
-      <w:r>
-        <w:lastRenderedPageBreak/>
         <w:t>Database ontwerp</w:t>
       </w:r>
       <w:bookmarkEnd w:id="1"/>
     </w:p>
+    <w:p/>
+    <w:p/>
     <w:p/>
     <w:p>
       <w:pPr>
@@ -1729,41 +1536,43 @@
     </w:p>
     <w:p>
       <w:pPr>
-        <w:pStyle w:val="Kop1"/>
-      </w:pPr>
-    </w:p>
-    <w:p>
-      <w:pPr>
-        <w:pStyle w:val="Kop2"/>
+        <w:pStyle w:val="Geenafstand"/>
       </w:pPr>
       <w:r>
-        <w:t>Aanpassing ontwerp</w:t>
+        <w:t xml:space="preserve">Zoals je hier in het databaseontwerp ziet, zitten er veel verschillen in met mijn </w:t>
+      </w:r>
+      <w:proofErr w:type="spellStart"/>
+      <w:r>
+        <w:t>erd</w:t>
+      </w:r>
+      <w:proofErr w:type="spellEnd"/>
+      <w:r>
+        <w:t xml:space="preserve">. Ik heb alle koppeltabellen toegevoegd en in de koppeltabellen nog de kenmerken </w:t>
+      </w:r>
+      <w:proofErr w:type="spellStart"/>
+      <w:r>
+        <w:t>loopRoute</w:t>
+      </w:r>
+      <w:proofErr w:type="spellEnd"/>
+      <w:r>
+        <w:t xml:space="preserve">, </w:t>
+      </w:r>
+      <w:proofErr w:type="spellStart"/>
+      <w:r>
+        <w:t>verpakkingsProcent</w:t>
+      </w:r>
+      <w:proofErr w:type="spellEnd"/>
+      <w:r>
+        <w:t xml:space="preserve"> en het aantal. Dit komt omdat deze allemaal verschillen per product.</w:t>
       </w:r>
     </w:p>
     <w:p/>
-    <w:p/>
-    <w:p/>
-    <w:p/>
-    <w:p/>
-    <w:p/>
-    <w:p/>
-    <w:p/>
-    <w:p/>
-    <w:p/>
     <w:p>
-      <w:pPr>
-        <w:rPr>
-          <w:rStyle w:val="Kop1Char"/>
-        </w:rPr>
-      </w:pPr>
-      <w:bookmarkStart w:id="3" w:name="_Toc423074834"/>
-      <w:r>
-        <w:rPr>
-          <w:rStyle w:val="Kop1Char"/>
-        </w:rPr>
-        <w:br w:type="page"/>
-      </w:r>
+      <w:bookmarkStart w:id="3" w:name="_GoBack"/>
+      <w:bookmarkEnd w:id="3"/>
     </w:p>
+    <w:p/>
+    <w:p/>
     <w:p>
       <w:pPr>
         <w:pStyle w:val="Kop3"/>
@@ -1771,6 +1580,7 @@
           <w:rStyle w:val="Kop1Char"/>
         </w:rPr>
       </w:pPr>
+      <w:bookmarkStart w:id="4" w:name="_Toc423074834"/>
       <w:r>
         <w:rPr>
           <w:rStyle w:val="Kop1Char"/>
@@ -1778,20 +1588,12 @@
         <w:lastRenderedPageBreak/>
         <w:t>Klassendiagram</w:t>
       </w:r>
-      <w:bookmarkEnd w:id="3"/>
+      <w:bookmarkEnd w:id="4"/>
     </w:p>
     <w:p>
       <w:pPr>
         <w:pStyle w:val="Kop3"/>
       </w:pPr>
-      <w:r>
-        <w:br/>
-      </w:r>
-      <w:bookmarkStart w:id="4" w:name="_Toc423074835"/>
-      <w:r>
-        <w:t>Toelichting</w:t>
-      </w:r>
-      <w:bookmarkEnd w:id="4"/>
     </w:p>
     <w:p>
       <w:r>
@@ -1811,14 +1613,52 @@
       </w:r>
     </w:p>
     <w:p>
-      <w:pPr>
+      <w:r>
+        <w:pict>
+          <v:shape id="_x0000_i1025" type="#_x0000_t75" style="width:452.95pt;height:415.25pt">
+            <v:imagedata r:id="rId9" o:title="Klassendiagram"/>
+          </v:shape>
+        </w:pict>
+      </w:r>
+    </w:p>
+    <w:p/>
+    <w:p>
+      <w:pPr>
+        <w:pStyle w:val="Kop3"/>
+      </w:pPr>
+      <w:r>
+        <w:t>Toelichting</w:t>
+      </w:r>
+    </w:p>
+    <w:p>
+      <w:pPr>
+        <w:pStyle w:val="Geenafstand"/>
         <w:rPr>
-          <w:rFonts w:asciiTheme="majorHAnsi" w:eastAsiaTheme="majorEastAsia" w:hAnsiTheme="majorHAnsi" w:cstheme="majorBidi"/>
+          <w:rFonts w:eastAsiaTheme="majorEastAsia"/>
           <w:color w:val="2E74B5" w:themeColor="accent1" w:themeShade="BF"/>
           <w:sz w:val="32"/>
           <w:szCs w:val="32"/>
         </w:rPr>
       </w:pPr>
+      <w:r>
+        <w:t xml:space="preserve">Ik heb een </w:t>
+      </w:r>
+      <w:proofErr w:type="spellStart"/>
+      <w:r>
+        <w:t>static</w:t>
+      </w:r>
+      <w:proofErr w:type="spellEnd"/>
+      <w:r>
+        <w:t xml:space="preserve"> klasse Administratie erbij gedaan hierin worden alle lijsten opgeslagen zoals producten etc. Verder zit er een klasse </w:t>
+      </w:r>
+      <w:proofErr w:type="spellStart"/>
+      <w:r>
+        <w:t>GerechtProduct</w:t>
+      </w:r>
+      <w:proofErr w:type="spellEnd"/>
+      <w:r>
+        <w:t xml:space="preserve"> in die ervoor zorgt dat in het gerecht kan worden aangegeven hoeveel verpakking er word verbruikt.</w:t>
+      </w:r>
       <w:r>
         <w:br w:type="page"/>
       </w:r>
@@ -1832,12 +1672,9 @@
         <w:t>Schetsen</w:t>
       </w:r>
     </w:p>
-    <w:p>
-      <w:bookmarkStart w:id="5" w:name="_GoBack"/>
-      <w:bookmarkEnd w:id="5"/>
-    </w:p>
+    <w:p/>
     <w:sectPr>
-      <w:footerReference w:type="default" r:id="rId9"/>
+      <w:footerReference w:type="default" r:id="rId10"/>
       <w:pgSz w:w="11906" w:h="16838"/>
       <w:pgMar w:top="1417" w:right="1417" w:bottom="1417" w:left="1417" w:header="708" w:footer="708" w:gutter="0"/>
       <w:pgNumType w:start="0"/>
@@ -1850,7 +1687,7 @@
 </file>
 
 <file path=word/endnotes.xml><?xml version="1.0" encoding="utf-8"?>
-<w:endnotes xmlns:wpc="http://schemas.microsoft.com/office/word/2010/wordprocessingCanvas" xmlns:mc="http://schemas.openxmlformats.org/markup-compatibility/2006" xmlns:o="urn:schemas-microsoft-com:office:office" xmlns:r="http://schemas.openxmlformats.org/officeDocument/2006/relationships" xmlns:m="http://schemas.openxmlformats.org/officeDocument/2006/math" xmlns:v="urn:schemas-microsoft-com:vml" xmlns:wp14="http://schemas.microsoft.com/office/word/2010/wordprocessingDrawing" xmlns:wp="http://schemas.openxmlformats.org/drawingml/2006/wordprocessingDrawing" xmlns:w10="urn:schemas-microsoft-com:office:word" xmlns:w="http://schemas.openxmlformats.org/wordprocessingml/2006/main" xmlns:w14="http://schemas.microsoft.com/office/word/2010/wordml" xmlns:wpg="http://schemas.microsoft.com/office/word/2010/wordprocessingGroup" xmlns:wpi="http://schemas.microsoft.com/office/word/2010/wordprocessingInk" xmlns:wne="http://schemas.microsoft.com/office/word/2006/wordml" xmlns:wps="http://schemas.microsoft.com/office/word/2010/wordprocessingShape" mc:Ignorable="w14 wp14">
+<w:endnotes xmlns:wpc="http://schemas.microsoft.com/office/word/2010/wordprocessingCanvas" xmlns:mc="http://schemas.openxmlformats.org/markup-compatibility/2006" xmlns:o="urn:schemas-microsoft-com:office:office" xmlns:r="http://schemas.openxmlformats.org/officeDocument/2006/relationships" xmlns:m="http://schemas.openxmlformats.org/officeDocument/2006/math" xmlns:v="urn:schemas-microsoft-com:vml" xmlns:wp14="http://schemas.microsoft.com/office/word/2010/wordprocessingDrawing" xmlns:wp="http://schemas.openxmlformats.org/drawingml/2006/wordprocessingDrawing" xmlns:w10="urn:schemas-microsoft-com:office:word" xmlns:w="http://schemas.openxmlformats.org/wordprocessingml/2006/main" xmlns:w14="http://schemas.microsoft.com/office/word/2010/wordml" xmlns:w15="http://schemas.microsoft.com/office/word/2012/wordml" xmlns:wpg="http://schemas.microsoft.com/office/word/2010/wordprocessingGroup" xmlns:wpi="http://schemas.microsoft.com/office/word/2010/wordprocessingInk" xmlns:wne="http://schemas.microsoft.com/office/word/2006/wordml" xmlns:wps="http://schemas.microsoft.com/office/word/2010/wordprocessingShape" mc:Ignorable="w14 w15 wp14">
   <w:endnote w:type="separator" w:id="-1">
     <w:p>
       <w:pPr>
@@ -1875,7 +1712,7 @@
 </file>
 
 <file path=word/footer1.xml><?xml version="1.0" encoding="utf-8"?>
-<w:ftr xmlns:wpc="http://schemas.microsoft.com/office/word/2010/wordprocessingCanvas" xmlns:mc="http://schemas.openxmlformats.org/markup-compatibility/2006" xmlns:o="urn:schemas-microsoft-com:office:office" xmlns:r="http://schemas.openxmlformats.org/officeDocument/2006/relationships" xmlns:m="http://schemas.openxmlformats.org/officeDocument/2006/math" xmlns:v="urn:schemas-microsoft-com:vml" xmlns:wp14="http://schemas.microsoft.com/office/word/2010/wordprocessingDrawing" xmlns:wp="http://schemas.openxmlformats.org/drawingml/2006/wordprocessingDrawing" xmlns:w10="urn:schemas-microsoft-com:office:word" xmlns:w="http://schemas.openxmlformats.org/wordprocessingml/2006/main" xmlns:w14="http://schemas.microsoft.com/office/word/2010/wordml" xmlns:wpg="http://schemas.microsoft.com/office/word/2010/wordprocessingGroup" xmlns:wpi="http://schemas.microsoft.com/office/word/2010/wordprocessingInk" xmlns:wne="http://schemas.microsoft.com/office/word/2006/wordml" xmlns:wps="http://schemas.microsoft.com/office/word/2010/wordprocessingShape" mc:Ignorable="w14 wp14">
+<w:ftr xmlns:wpc="http://schemas.microsoft.com/office/word/2010/wordprocessingCanvas" xmlns:mc="http://schemas.openxmlformats.org/markup-compatibility/2006" xmlns:o="urn:schemas-microsoft-com:office:office" xmlns:r="http://schemas.openxmlformats.org/officeDocument/2006/relationships" xmlns:m="http://schemas.openxmlformats.org/officeDocument/2006/math" xmlns:v="urn:schemas-microsoft-com:vml" xmlns:wp14="http://schemas.microsoft.com/office/word/2010/wordprocessingDrawing" xmlns:wp="http://schemas.openxmlformats.org/drawingml/2006/wordprocessingDrawing" xmlns:w10="urn:schemas-microsoft-com:office:word" xmlns:w="http://schemas.openxmlformats.org/wordprocessingml/2006/main" xmlns:w14="http://schemas.microsoft.com/office/word/2010/wordml" xmlns:w15="http://schemas.microsoft.com/office/word/2012/wordml" xmlns:wpg="http://schemas.microsoft.com/office/word/2010/wordprocessingGroup" xmlns:wpi="http://schemas.microsoft.com/office/word/2010/wordprocessingInk" xmlns:wne="http://schemas.microsoft.com/office/word/2006/wordml" xmlns:wps="http://schemas.microsoft.com/office/word/2010/wordprocessingShape" mc:Ignorable="w14 w15 wp14">
   <w:sdt>
     <w:sdtPr>
       <w:id w:val="1078338080"/>
@@ -1921,7 +1758,7 @@
 </file>
 
 <file path=word/footnotes.xml><?xml version="1.0" encoding="utf-8"?>
-<w:footnotes xmlns:wpc="http://schemas.microsoft.com/office/word/2010/wordprocessingCanvas" xmlns:mc="http://schemas.openxmlformats.org/markup-compatibility/2006" xmlns:o="urn:schemas-microsoft-com:office:office" xmlns:r="http://schemas.openxmlformats.org/officeDocument/2006/relationships" xmlns:m="http://schemas.openxmlformats.org/officeDocument/2006/math" xmlns:v="urn:schemas-microsoft-com:vml" xmlns:wp14="http://schemas.microsoft.com/office/word/2010/wordprocessingDrawing" xmlns:wp="http://schemas.openxmlformats.org/drawingml/2006/wordprocessingDrawing" xmlns:w10="urn:schemas-microsoft-com:office:word" xmlns:w="http://schemas.openxmlformats.org/wordprocessingml/2006/main" xmlns:w14="http://schemas.microsoft.com/office/word/2010/wordml" xmlns:wpg="http://schemas.microsoft.com/office/word/2010/wordprocessingGroup" xmlns:wpi="http://schemas.microsoft.com/office/word/2010/wordprocessingInk" xmlns:wne="http://schemas.microsoft.com/office/word/2006/wordml" xmlns:wps="http://schemas.microsoft.com/office/word/2010/wordprocessingShape" mc:Ignorable="w14 wp14">
+<w:footnotes xmlns:wpc="http://schemas.microsoft.com/office/word/2010/wordprocessingCanvas" xmlns:mc="http://schemas.openxmlformats.org/markup-compatibility/2006" xmlns:o="urn:schemas-microsoft-com:office:office" xmlns:r="http://schemas.openxmlformats.org/officeDocument/2006/relationships" xmlns:m="http://schemas.openxmlformats.org/officeDocument/2006/math" xmlns:v="urn:schemas-microsoft-com:vml" xmlns:wp14="http://schemas.microsoft.com/office/word/2010/wordprocessingDrawing" xmlns:wp="http://schemas.openxmlformats.org/drawingml/2006/wordprocessingDrawing" xmlns:w10="urn:schemas-microsoft-com:office:word" xmlns:w="http://schemas.openxmlformats.org/wordprocessingml/2006/main" xmlns:w14="http://schemas.microsoft.com/office/word/2010/wordml" xmlns:w15="http://schemas.microsoft.com/office/word/2012/wordml" xmlns:wpg="http://schemas.microsoft.com/office/word/2010/wordprocessingGroup" xmlns:wpi="http://schemas.microsoft.com/office/word/2010/wordprocessingInk" xmlns:wne="http://schemas.microsoft.com/office/word/2006/wordml" xmlns:wps="http://schemas.microsoft.com/office/word/2010/wordprocessingShape" mc:Ignorable="w14 w15 wp14">
   <w:footnote w:type="separator" w:id="-1">
     <w:p>
       <w:pPr>
@@ -1946,8 +1783,8 @@
 </file>
 
 <file path=word/numbering.xml><?xml version="1.0" encoding="utf-8"?>
-<w:numbering xmlns:wpc="http://schemas.microsoft.com/office/word/2010/wordprocessingCanvas" xmlns:mc="http://schemas.openxmlformats.org/markup-compatibility/2006" xmlns:o="urn:schemas-microsoft-com:office:office" xmlns:r="http://schemas.openxmlformats.org/officeDocument/2006/relationships" xmlns:m="http://schemas.openxmlformats.org/officeDocument/2006/math" xmlns:v="urn:schemas-microsoft-com:vml" xmlns:wp14="http://schemas.microsoft.com/office/word/2010/wordprocessingDrawing" xmlns:wp="http://schemas.openxmlformats.org/drawingml/2006/wordprocessingDrawing" xmlns:w10="urn:schemas-microsoft-com:office:word" xmlns:w="http://schemas.openxmlformats.org/wordprocessingml/2006/main" xmlns:w14="http://schemas.microsoft.com/office/word/2010/wordml" xmlns:wpg="http://schemas.microsoft.com/office/word/2010/wordprocessingGroup" xmlns:wpi="http://schemas.microsoft.com/office/word/2010/wordprocessingInk" xmlns:wne="http://schemas.microsoft.com/office/word/2006/wordml" xmlns:wps="http://schemas.microsoft.com/office/word/2010/wordprocessingShape" mc:Ignorable="w14 wp14">
-  <w:abstractNum w:abstractNumId="0">
+<w:numbering xmlns:wpc="http://schemas.microsoft.com/office/word/2010/wordprocessingCanvas" xmlns:mc="http://schemas.openxmlformats.org/markup-compatibility/2006" xmlns:o="urn:schemas-microsoft-com:office:office" xmlns:r="http://schemas.openxmlformats.org/officeDocument/2006/relationships" xmlns:m="http://schemas.openxmlformats.org/officeDocument/2006/math" xmlns:v="urn:schemas-microsoft-com:vml" xmlns:wp14="http://schemas.microsoft.com/office/word/2010/wordprocessingDrawing" xmlns:wp="http://schemas.openxmlformats.org/drawingml/2006/wordprocessingDrawing" xmlns:w10="urn:schemas-microsoft-com:office:word" xmlns:w="http://schemas.openxmlformats.org/wordprocessingml/2006/main" xmlns:w14="http://schemas.microsoft.com/office/word/2010/wordml" xmlns:w15="http://schemas.microsoft.com/office/word/2012/wordml" xmlns:wpg="http://schemas.microsoft.com/office/word/2010/wordprocessingGroup" xmlns:wpi="http://schemas.microsoft.com/office/word/2010/wordprocessingInk" xmlns:wne="http://schemas.microsoft.com/office/word/2006/wordml" xmlns:wps="http://schemas.microsoft.com/office/word/2010/wordprocessingShape" mc:Ignorable="w14 w15 wp14">
+  <w:abstractNum w:abstractNumId="0" w15:restartNumberingAfterBreak="0">
     <w:nsid w:val="0F3F0C6C"/>
     <w:multiLevelType w:val="hybridMultilevel"/>
     <w:tmpl w:val="29B0B264"/>
@@ -2060,7 +1897,7 @@
       </w:rPr>
     </w:lvl>
   </w:abstractNum>
-  <w:abstractNum w:abstractNumId="1">
+  <w:abstractNum w:abstractNumId="1" w15:restartNumberingAfterBreak="0">
     <w:nsid w:val="231E6B58"/>
     <w:multiLevelType w:val="hybridMultilevel"/>
     <w:tmpl w:val="98988D2E"/>
@@ -2173,7 +2010,7 @@
       </w:rPr>
     </w:lvl>
   </w:abstractNum>
-  <w:abstractNum w:abstractNumId="2">
+  <w:abstractNum w:abstractNumId="2" w15:restartNumberingAfterBreak="0">
     <w:nsid w:val="23C04401"/>
     <w:multiLevelType w:val="hybridMultilevel"/>
     <w:tmpl w:val="197E58FE"/>
@@ -2286,7 +2123,7 @@
       </w:rPr>
     </w:lvl>
   </w:abstractNum>
-  <w:abstractNum w:abstractNumId="3">
+  <w:abstractNum w:abstractNumId="3" w15:restartNumberingAfterBreak="0">
     <w:nsid w:val="26F132E7"/>
     <w:multiLevelType w:val="hybridMultilevel"/>
     <w:tmpl w:val="9B128E72"/>
@@ -2399,7 +2236,7 @@
       </w:rPr>
     </w:lvl>
   </w:abstractNum>
-  <w:abstractNum w:abstractNumId="4">
+  <w:abstractNum w:abstractNumId="4" w15:restartNumberingAfterBreak="0">
     <w:nsid w:val="2D000A39"/>
     <w:multiLevelType w:val="hybridMultilevel"/>
     <w:tmpl w:val="C62AF64C"/>
@@ -2485,7 +2322,7 @@
       </w:pPr>
     </w:lvl>
   </w:abstractNum>
-  <w:abstractNum w:abstractNumId="5">
+  <w:abstractNum w:abstractNumId="5" w15:restartNumberingAfterBreak="0">
     <w:nsid w:val="3BBB47E6"/>
     <w:multiLevelType w:val="hybridMultilevel"/>
     <w:tmpl w:val="7D0A5DF4"/>
@@ -2597,7 +2434,7 @@
       </w:rPr>
     </w:lvl>
   </w:abstractNum>
-  <w:abstractNum w:abstractNumId="6">
+  <w:abstractNum w:abstractNumId="6" w15:restartNumberingAfterBreak="0">
     <w:nsid w:val="47BD5E32"/>
     <w:multiLevelType w:val="hybridMultilevel"/>
     <w:tmpl w:val="E7EAABFE"/>
@@ -2710,7 +2547,346 @@
       </w:rPr>
     </w:lvl>
   </w:abstractNum>
-  <w:abstractNum w:abstractNumId="7">
+  <w:abstractNum w:abstractNumId="7" w15:restartNumberingAfterBreak="0">
+    <w:nsid w:val="485656BB"/>
+    <w:multiLevelType w:val="hybridMultilevel"/>
+    <w:tmpl w:val="14A2F65E"/>
+    <w:lvl w:ilvl="0" w:tplc="04130001">
+      <w:start w:val="1"/>
+      <w:numFmt w:val="bullet"/>
+      <w:lvlText w:val=""/>
+      <w:lvlJc w:val="left"/>
+      <w:pPr>
+        <w:ind w:left="720" w:hanging="360"/>
+      </w:pPr>
+      <w:rPr>
+        <w:rFonts w:ascii="Symbol" w:hAnsi="Symbol" w:hint="default"/>
+      </w:rPr>
+    </w:lvl>
+    <w:lvl w:ilvl="1" w:tplc="04130003" w:tentative="1">
+      <w:start w:val="1"/>
+      <w:numFmt w:val="bullet"/>
+      <w:lvlText w:val="o"/>
+      <w:lvlJc w:val="left"/>
+      <w:pPr>
+        <w:ind w:left="1440" w:hanging="360"/>
+      </w:pPr>
+      <w:rPr>
+        <w:rFonts w:ascii="Courier New" w:hAnsi="Courier New" w:cs="Courier New" w:hint="default"/>
+      </w:rPr>
+    </w:lvl>
+    <w:lvl w:ilvl="2" w:tplc="04130005" w:tentative="1">
+      <w:start w:val="1"/>
+      <w:numFmt w:val="bullet"/>
+      <w:lvlText w:val=""/>
+      <w:lvlJc w:val="left"/>
+      <w:pPr>
+        <w:ind w:left="2160" w:hanging="360"/>
+      </w:pPr>
+      <w:rPr>
+        <w:rFonts w:ascii="Wingdings" w:hAnsi="Wingdings" w:hint="default"/>
+      </w:rPr>
+    </w:lvl>
+    <w:lvl w:ilvl="3" w:tplc="04130001" w:tentative="1">
+      <w:start w:val="1"/>
+      <w:numFmt w:val="bullet"/>
+      <w:lvlText w:val=""/>
+      <w:lvlJc w:val="left"/>
+      <w:pPr>
+        <w:ind w:left="2880" w:hanging="360"/>
+      </w:pPr>
+      <w:rPr>
+        <w:rFonts w:ascii="Symbol" w:hAnsi="Symbol" w:hint="default"/>
+      </w:rPr>
+    </w:lvl>
+    <w:lvl w:ilvl="4" w:tplc="04130003" w:tentative="1">
+      <w:start w:val="1"/>
+      <w:numFmt w:val="bullet"/>
+      <w:lvlText w:val="o"/>
+      <w:lvlJc w:val="left"/>
+      <w:pPr>
+        <w:ind w:left="3600" w:hanging="360"/>
+      </w:pPr>
+      <w:rPr>
+        <w:rFonts w:ascii="Courier New" w:hAnsi="Courier New" w:cs="Courier New" w:hint="default"/>
+      </w:rPr>
+    </w:lvl>
+    <w:lvl w:ilvl="5" w:tplc="04130005" w:tentative="1">
+      <w:start w:val="1"/>
+      <w:numFmt w:val="bullet"/>
+      <w:lvlText w:val=""/>
+      <w:lvlJc w:val="left"/>
+      <w:pPr>
+        <w:ind w:left="4320" w:hanging="360"/>
+      </w:pPr>
+      <w:rPr>
+        <w:rFonts w:ascii="Wingdings" w:hAnsi="Wingdings" w:hint="default"/>
+      </w:rPr>
+    </w:lvl>
+    <w:lvl w:ilvl="6" w:tplc="04130001" w:tentative="1">
+      <w:start w:val="1"/>
+      <w:numFmt w:val="bullet"/>
+      <w:lvlText w:val=""/>
+      <w:lvlJc w:val="left"/>
+      <w:pPr>
+        <w:ind w:left="5040" w:hanging="360"/>
+      </w:pPr>
+      <w:rPr>
+        <w:rFonts w:ascii="Symbol" w:hAnsi="Symbol" w:hint="default"/>
+      </w:rPr>
+    </w:lvl>
+    <w:lvl w:ilvl="7" w:tplc="04130003" w:tentative="1">
+      <w:start w:val="1"/>
+      <w:numFmt w:val="bullet"/>
+      <w:lvlText w:val="o"/>
+      <w:lvlJc w:val="left"/>
+      <w:pPr>
+        <w:ind w:left="5760" w:hanging="360"/>
+      </w:pPr>
+      <w:rPr>
+        <w:rFonts w:ascii="Courier New" w:hAnsi="Courier New" w:cs="Courier New" w:hint="default"/>
+      </w:rPr>
+    </w:lvl>
+    <w:lvl w:ilvl="8" w:tplc="04130005" w:tentative="1">
+      <w:start w:val="1"/>
+      <w:numFmt w:val="bullet"/>
+      <w:lvlText w:val=""/>
+      <w:lvlJc w:val="left"/>
+      <w:pPr>
+        <w:ind w:left="6480" w:hanging="360"/>
+      </w:pPr>
+      <w:rPr>
+        <w:rFonts w:ascii="Wingdings" w:hAnsi="Wingdings" w:hint="default"/>
+      </w:rPr>
+    </w:lvl>
+  </w:abstractNum>
+  <w:abstractNum w:abstractNumId="8" w15:restartNumberingAfterBreak="0">
+    <w:nsid w:val="55630F1E"/>
+    <w:multiLevelType w:val="hybridMultilevel"/>
+    <w:tmpl w:val="5BFC40D6"/>
+    <w:lvl w:ilvl="0" w:tplc="04130001">
+      <w:start w:val="1"/>
+      <w:numFmt w:val="bullet"/>
+      <w:lvlText w:val=""/>
+      <w:lvlJc w:val="left"/>
+      <w:pPr>
+        <w:ind w:left="720" w:hanging="360"/>
+      </w:pPr>
+      <w:rPr>
+        <w:rFonts w:ascii="Symbol" w:hAnsi="Symbol" w:hint="default"/>
+      </w:rPr>
+    </w:lvl>
+    <w:lvl w:ilvl="1" w:tplc="04130003" w:tentative="1">
+      <w:start w:val="1"/>
+      <w:numFmt w:val="bullet"/>
+      <w:lvlText w:val="o"/>
+      <w:lvlJc w:val="left"/>
+      <w:pPr>
+        <w:ind w:left="1440" w:hanging="360"/>
+      </w:pPr>
+      <w:rPr>
+        <w:rFonts w:ascii="Courier New" w:hAnsi="Courier New" w:cs="Courier New" w:hint="default"/>
+      </w:rPr>
+    </w:lvl>
+    <w:lvl w:ilvl="2" w:tplc="04130005" w:tentative="1">
+      <w:start w:val="1"/>
+      <w:numFmt w:val="bullet"/>
+      <w:lvlText w:val=""/>
+      <w:lvlJc w:val="left"/>
+      <w:pPr>
+        <w:ind w:left="2160" w:hanging="360"/>
+      </w:pPr>
+      <w:rPr>
+        <w:rFonts w:ascii="Wingdings" w:hAnsi="Wingdings" w:hint="default"/>
+      </w:rPr>
+    </w:lvl>
+    <w:lvl w:ilvl="3" w:tplc="04130001" w:tentative="1">
+      <w:start w:val="1"/>
+      <w:numFmt w:val="bullet"/>
+      <w:lvlText w:val=""/>
+      <w:lvlJc w:val="left"/>
+      <w:pPr>
+        <w:ind w:left="2880" w:hanging="360"/>
+      </w:pPr>
+      <w:rPr>
+        <w:rFonts w:ascii="Symbol" w:hAnsi="Symbol" w:hint="default"/>
+      </w:rPr>
+    </w:lvl>
+    <w:lvl w:ilvl="4" w:tplc="04130003" w:tentative="1">
+      <w:start w:val="1"/>
+      <w:numFmt w:val="bullet"/>
+      <w:lvlText w:val="o"/>
+      <w:lvlJc w:val="left"/>
+      <w:pPr>
+        <w:ind w:left="3600" w:hanging="360"/>
+      </w:pPr>
+      <w:rPr>
+        <w:rFonts w:ascii="Courier New" w:hAnsi="Courier New" w:cs="Courier New" w:hint="default"/>
+      </w:rPr>
+    </w:lvl>
+    <w:lvl w:ilvl="5" w:tplc="04130005" w:tentative="1">
+      <w:start w:val="1"/>
+      <w:numFmt w:val="bullet"/>
+      <w:lvlText w:val=""/>
+      <w:lvlJc w:val="left"/>
+      <w:pPr>
+        <w:ind w:left="4320" w:hanging="360"/>
+      </w:pPr>
+      <w:rPr>
+        <w:rFonts w:ascii="Wingdings" w:hAnsi="Wingdings" w:hint="default"/>
+      </w:rPr>
+    </w:lvl>
+    <w:lvl w:ilvl="6" w:tplc="04130001" w:tentative="1">
+      <w:start w:val="1"/>
+      <w:numFmt w:val="bullet"/>
+      <w:lvlText w:val=""/>
+      <w:lvlJc w:val="left"/>
+      <w:pPr>
+        <w:ind w:left="5040" w:hanging="360"/>
+      </w:pPr>
+      <w:rPr>
+        <w:rFonts w:ascii="Symbol" w:hAnsi="Symbol" w:hint="default"/>
+      </w:rPr>
+    </w:lvl>
+    <w:lvl w:ilvl="7" w:tplc="04130003" w:tentative="1">
+      <w:start w:val="1"/>
+      <w:numFmt w:val="bullet"/>
+      <w:lvlText w:val="o"/>
+      <w:lvlJc w:val="left"/>
+      <w:pPr>
+        <w:ind w:left="5760" w:hanging="360"/>
+      </w:pPr>
+      <w:rPr>
+        <w:rFonts w:ascii="Courier New" w:hAnsi="Courier New" w:cs="Courier New" w:hint="default"/>
+      </w:rPr>
+    </w:lvl>
+    <w:lvl w:ilvl="8" w:tplc="04130005" w:tentative="1">
+      <w:start w:val="1"/>
+      <w:numFmt w:val="bullet"/>
+      <w:lvlText w:val=""/>
+      <w:lvlJc w:val="left"/>
+      <w:pPr>
+        <w:ind w:left="6480" w:hanging="360"/>
+      </w:pPr>
+      <w:rPr>
+        <w:rFonts w:ascii="Wingdings" w:hAnsi="Wingdings" w:hint="default"/>
+      </w:rPr>
+    </w:lvl>
+  </w:abstractNum>
+  <w:abstractNum w:abstractNumId="9" w15:restartNumberingAfterBreak="0">
+    <w:nsid w:val="5C4F1087"/>
+    <w:multiLevelType w:val="hybridMultilevel"/>
+    <w:tmpl w:val="A09C204E"/>
+    <w:lvl w:ilvl="0" w:tplc="04130001">
+      <w:start w:val="1"/>
+      <w:numFmt w:val="bullet"/>
+      <w:lvlText w:val=""/>
+      <w:lvlJc w:val="left"/>
+      <w:pPr>
+        <w:ind w:left="720" w:hanging="360"/>
+      </w:pPr>
+      <w:rPr>
+        <w:rFonts w:ascii="Symbol" w:hAnsi="Symbol" w:hint="default"/>
+      </w:rPr>
+    </w:lvl>
+    <w:lvl w:ilvl="1" w:tplc="04130003" w:tentative="1">
+      <w:start w:val="1"/>
+      <w:numFmt w:val="bullet"/>
+      <w:lvlText w:val="o"/>
+      <w:lvlJc w:val="left"/>
+      <w:pPr>
+        <w:ind w:left="1440" w:hanging="360"/>
+      </w:pPr>
+      <w:rPr>
+        <w:rFonts w:ascii="Courier New" w:hAnsi="Courier New" w:cs="Courier New" w:hint="default"/>
+      </w:rPr>
+    </w:lvl>
+    <w:lvl w:ilvl="2" w:tplc="04130005" w:tentative="1">
+      <w:start w:val="1"/>
+      <w:numFmt w:val="bullet"/>
+      <w:lvlText w:val=""/>
+      <w:lvlJc w:val="left"/>
+      <w:pPr>
+        <w:ind w:left="2160" w:hanging="360"/>
+      </w:pPr>
+      <w:rPr>
+        <w:rFonts w:ascii="Wingdings" w:hAnsi="Wingdings" w:hint="default"/>
+      </w:rPr>
+    </w:lvl>
+    <w:lvl w:ilvl="3" w:tplc="04130001" w:tentative="1">
+      <w:start w:val="1"/>
+      <w:numFmt w:val="bullet"/>
+      <w:lvlText w:val=""/>
+      <w:lvlJc w:val="left"/>
+      <w:pPr>
+        <w:ind w:left="2880" w:hanging="360"/>
+      </w:pPr>
+      <w:rPr>
+        <w:rFonts w:ascii="Symbol" w:hAnsi="Symbol" w:hint="default"/>
+      </w:rPr>
+    </w:lvl>
+    <w:lvl w:ilvl="4" w:tplc="04130003" w:tentative="1">
+      <w:start w:val="1"/>
+      <w:numFmt w:val="bullet"/>
+      <w:lvlText w:val="o"/>
+      <w:lvlJc w:val="left"/>
+      <w:pPr>
+        <w:ind w:left="3600" w:hanging="360"/>
+      </w:pPr>
+      <w:rPr>
+        <w:rFonts w:ascii="Courier New" w:hAnsi="Courier New" w:cs="Courier New" w:hint="default"/>
+      </w:rPr>
+    </w:lvl>
+    <w:lvl w:ilvl="5" w:tplc="04130005" w:tentative="1">
+      <w:start w:val="1"/>
+      <w:numFmt w:val="bullet"/>
+      <w:lvlText w:val=""/>
+      <w:lvlJc w:val="left"/>
+      <w:pPr>
+        <w:ind w:left="4320" w:hanging="360"/>
+      </w:pPr>
+      <w:rPr>
+        <w:rFonts w:ascii="Wingdings" w:hAnsi="Wingdings" w:hint="default"/>
+      </w:rPr>
+    </w:lvl>
+    <w:lvl w:ilvl="6" w:tplc="04130001" w:tentative="1">
+      <w:start w:val="1"/>
+      <w:numFmt w:val="bullet"/>
+      <w:lvlText w:val=""/>
+      <w:lvlJc w:val="left"/>
+      <w:pPr>
+        <w:ind w:left="5040" w:hanging="360"/>
+      </w:pPr>
+      <w:rPr>
+        <w:rFonts w:ascii="Symbol" w:hAnsi="Symbol" w:hint="default"/>
+      </w:rPr>
+    </w:lvl>
+    <w:lvl w:ilvl="7" w:tplc="04130003" w:tentative="1">
+      <w:start w:val="1"/>
+      <w:numFmt w:val="bullet"/>
+      <w:lvlText w:val="o"/>
+      <w:lvlJc w:val="left"/>
+      <w:pPr>
+        <w:ind w:left="5760" w:hanging="360"/>
+      </w:pPr>
+      <w:rPr>
+        <w:rFonts w:ascii="Courier New" w:hAnsi="Courier New" w:cs="Courier New" w:hint="default"/>
+      </w:rPr>
+    </w:lvl>
+    <w:lvl w:ilvl="8" w:tplc="04130005" w:tentative="1">
+      <w:start w:val="1"/>
+      <w:numFmt w:val="bullet"/>
+      <w:lvlText w:val=""/>
+      <w:lvlJc w:val="left"/>
+      <w:pPr>
+        <w:ind w:left="6480" w:hanging="360"/>
+      </w:pPr>
+      <w:rPr>
+        <w:rFonts w:ascii="Wingdings" w:hAnsi="Wingdings" w:hint="default"/>
+      </w:rPr>
+    </w:lvl>
+  </w:abstractNum>
+  <w:abstractNum w:abstractNumId="10" w15:restartNumberingAfterBreak="0">
     <w:nsid w:val="5D281097"/>
     <w:multiLevelType w:val="hybridMultilevel"/>
     <w:tmpl w:val="530660AA"/>
@@ -2823,7 +2999,7 @@
       </w:rPr>
     </w:lvl>
   </w:abstractNum>
-  <w:abstractNum w:abstractNumId="8">
+  <w:abstractNum w:abstractNumId="11" w15:restartNumberingAfterBreak="0">
     <w:nsid w:val="60381FB4"/>
     <w:multiLevelType w:val="hybridMultilevel"/>
     <w:tmpl w:val="0D4A439A"/>
@@ -2936,7 +3112,7 @@
       </w:rPr>
     </w:lvl>
   </w:abstractNum>
-  <w:abstractNum w:abstractNumId="9">
+  <w:abstractNum w:abstractNumId="12" w15:restartNumberingAfterBreak="0">
     <w:nsid w:val="691E76A0"/>
     <w:multiLevelType w:val="hybridMultilevel"/>
     <w:tmpl w:val="37C033E0"/>
@@ -3049,7 +3225,7 @@
       </w:rPr>
     </w:lvl>
   </w:abstractNum>
-  <w:abstractNum w:abstractNumId="10">
+  <w:abstractNum w:abstractNumId="13" w15:restartNumberingAfterBreak="0">
     <w:nsid w:val="6F056CB2"/>
     <w:multiLevelType w:val="hybridMultilevel"/>
     <w:tmpl w:val="788298C2"/>
@@ -3169,7 +3345,7 @@
     <w:abstractNumId w:val="4"/>
   </w:num>
   <w:num w:numId="3">
-    <w:abstractNumId w:val="9"/>
+    <w:abstractNumId w:val="12"/>
   </w:num>
   <w:num w:numId="4">
     <w:abstractNumId w:val="0"/>
@@ -3178,7 +3354,7 @@
     <w:abstractNumId w:val="2"/>
   </w:num>
   <w:num w:numId="6">
-    <w:abstractNumId w:val="10"/>
+    <w:abstractNumId w:val="13"/>
   </w:num>
   <w:num w:numId="7">
     <w:abstractNumId w:val="3"/>
@@ -3190,16 +3366,25 @@
     <w:abstractNumId w:val="6"/>
   </w:num>
   <w:num w:numId="10">
-    <w:abstractNumId w:val="7"/>
+    <w:abstractNumId w:val="10"/>
   </w:num>
   <w:num w:numId="11">
+    <w:abstractNumId w:val="11"/>
+  </w:num>
+  <w:num w:numId="12">
     <w:abstractNumId w:val="8"/>
+  </w:num>
+  <w:num w:numId="13">
+    <w:abstractNumId w:val="9"/>
+  </w:num>
+  <w:num w:numId="14">
+    <w:abstractNumId w:val="7"/>
   </w:num>
 </w:numbering>
 </file>
 
 <file path=word/styles.xml><?xml version="1.0" encoding="utf-8"?>
-<w:styles xmlns:mc="http://schemas.openxmlformats.org/markup-compatibility/2006" xmlns:r="http://schemas.openxmlformats.org/officeDocument/2006/relationships" xmlns:w="http://schemas.openxmlformats.org/wordprocessingml/2006/main" xmlns:w14="http://schemas.microsoft.com/office/word/2010/wordml" mc:Ignorable="w14">
+<w:styles xmlns:mc="http://schemas.openxmlformats.org/markup-compatibility/2006" xmlns:r="http://schemas.openxmlformats.org/officeDocument/2006/relationships" xmlns:w="http://schemas.openxmlformats.org/wordprocessingml/2006/main" xmlns:w14="http://schemas.microsoft.com/office/word/2010/wordml" xmlns:w15="http://schemas.microsoft.com/office/word/2012/wordml" mc:Ignorable="w14 w15">
   <w:docDefaults>
     <w:rPrDefault>
       <w:rPr>
@@ -3215,634 +3400,378 @@
       </w:pPr>
     </w:pPrDefault>
   </w:docDefaults>
-  <w:latentStyles w:defLockedState="0" w:defUIPriority="99" w:defSemiHidden="1" w:defUnhideWhenUsed="1" w:defQFormat="0" w:count="267">
-    <w:lsdException w:name="Normal" w:semiHidden="0" w:uiPriority="0" w:unhideWhenUsed="0" w:qFormat="1"/>
-    <w:lsdException w:name="heading 1" w:semiHidden="0" w:uiPriority="9" w:unhideWhenUsed="0" w:qFormat="1"/>
-    <w:lsdException w:name="heading 2" w:uiPriority="9" w:qFormat="1"/>
-    <w:lsdException w:name="heading 3" w:uiPriority="9" w:qFormat="1"/>
-    <w:lsdException w:name="heading 4" w:uiPriority="9" w:qFormat="1"/>
-    <w:lsdException w:name="heading 5" w:uiPriority="9" w:qFormat="1"/>
-    <w:lsdException w:name="heading 6" w:uiPriority="9" w:qFormat="1"/>
-    <w:lsdException w:name="heading 7" w:uiPriority="9" w:qFormat="1"/>
-    <w:lsdException w:name="heading 8" w:uiPriority="9" w:qFormat="1"/>
-    <w:lsdException w:name="heading 9" w:uiPriority="9" w:qFormat="1"/>
-    <w:lsdException w:name="toc 1" w:uiPriority="39"/>
-    <w:lsdException w:name="toc 2" w:uiPriority="39"/>
-    <w:lsdException w:name="toc 3" w:uiPriority="39"/>
-    <w:lsdException w:name="toc 4" w:uiPriority="39"/>
-    <w:lsdException w:name="toc 5" w:uiPriority="39"/>
-    <w:lsdException w:name="toc 6" w:uiPriority="39"/>
-    <w:lsdException w:name="toc 7" w:uiPriority="39"/>
-    <w:lsdException w:name="toc 8" w:uiPriority="39"/>
-    <w:lsdException w:name="toc 9" w:uiPriority="39"/>
-    <w:lsdException w:name="caption" w:uiPriority="35" w:qFormat="1"/>
-    <w:lsdException w:name="Title" w:semiHidden="0" w:uiPriority="10" w:unhideWhenUsed="0" w:qFormat="1"/>
-    <w:lsdException w:name="Default Paragraph Font" w:uiPriority="1"/>
-    <w:lsdException w:name="Subtitle" w:semiHidden="0" w:uiPriority="11" w:unhideWhenUsed="0" w:qFormat="1"/>
-    <w:lsdException w:name="Strong" w:semiHidden="0" w:uiPriority="22" w:unhideWhenUsed="0" w:qFormat="1"/>
-    <w:lsdException w:name="Emphasis" w:semiHidden="0" w:uiPriority="20" w:unhideWhenUsed="0" w:qFormat="1"/>
-    <w:lsdException w:name="Table Grid" w:semiHidden="0" w:uiPriority="39" w:unhideWhenUsed="0"/>
-    <w:lsdException w:name="Placeholder Text" w:unhideWhenUsed="0"/>
-    <w:lsdException w:name="No Spacing" w:semiHidden="0" w:uiPriority="1" w:unhideWhenUsed="0" w:qFormat="1"/>
-    <w:lsdException w:name="Light Shading" w:semiHidden="0" w:uiPriority="60" w:unhideWhenUsed="0"/>
-    <w:lsdException w:name="Light List" w:semiHidden="0" w:uiPriority="61" w:unhideWhenUsed="0"/>
-    <w:lsdException w:name="Light Grid" w:semiHidden="0" w:uiPriority="62" w:unhideWhenUsed="0"/>
-    <w:lsdException w:name="Medium Shading 1" w:semiHidden="0" w:uiPriority="63" w:unhideWhenUsed="0"/>
-    <w:lsdException w:name="Medium Shading 2" w:semiHidden="0" w:uiPriority="64" w:unhideWhenUsed="0"/>
-    <w:lsdException w:name="Medium List 1" w:semiHidden="0" w:uiPriority="65" w:unhideWhenUsed="0"/>
-    <w:lsdException w:name="Medium List 2" w:semiHidden="0" w:uiPriority="66" w:unhideWhenUsed="0"/>
-    <w:lsdException w:name="Medium Grid 1" w:semiHidden="0" w:uiPriority="67" w:unhideWhenUsed="0"/>
-    <w:lsdException w:name="Medium Grid 2" w:semiHidden="0" w:uiPriority="68" w:unhideWhenUsed="0"/>
-    <w:lsdException w:name="Medium Grid 3" w:semiHidden="0" w:uiPriority="69" w:unhideWhenUsed="0"/>
-    <w:lsdException w:name="Dark List" w:semiHidden="0" w:uiPriority="70" w:unhideWhenUsed="0"/>
-    <w:lsdException w:name="Colorful Shading" w:semiHidden="0" w:uiPriority="71" w:unhideWhenUsed="0"/>
-    <w:lsdException w:name="Colorful List" w:semiHidden="0" w:uiPriority="72" w:unhideWhenUsed="0"/>
-    <w:lsdException w:name="Colorful Grid" w:semiHidden="0" w:uiPriority="73" w:unhideWhenUsed="0"/>
-    <w:lsdException w:name="Light Shading Accent 1" w:semiHidden="0" w:uiPriority="60" w:unhideWhenUsed="0"/>
-    <w:lsdException w:name="Light List Accent 1" w:semiHidden="0" w:uiPriority="61" w:unhideWhenUsed="0"/>
-    <w:lsdException w:name="Light Grid Accent 1" w:semiHidden="0" w:uiPriority="62" w:unhideWhenUsed="0"/>
-    <w:lsdException w:name="Medium Shading 1 Accent 1" w:semiHidden="0" w:uiPriority="63" w:unhideWhenUsed="0"/>
-    <w:lsdException w:name="Medium Shading 2 Accent 1" w:semiHidden="0" w:uiPriority="64" w:unhideWhenUsed="0"/>
-    <w:lsdException w:name="Medium List 1 Accent 1" w:semiHidden="0" w:uiPriority="65" w:unhideWhenUsed="0"/>
-    <w:lsdException w:name="Revision" w:unhideWhenUsed="0"/>
-    <w:lsdException w:name="List Paragraph" w:semiHidden="0" w:uiPriority="34" w:unhideWhenUsed="0" w:qFormat="1"/>
-    <w:lsdException w:name="Quote" w:semiHidden="0" w:uiPriority="29" w:unhideWhenUsed="0" w:qFormat="1"/>
-    <w:lsdException w:name="Intense Quote" w:semiHidden="0" w:uiPriority="30" w:unhideWhenUsed="0" w:qFormat="1"/>
-    <w:lsdException w:name="Medium List 2 Accent 1" w:semiHidden="0" w:uiPriority="66" w:unhideWhenUsed="0"/>
-    <w:lsdException w:name="Medium Grid 1 Accent 1" w:semiHidden="0" w:uiPriority="67" w:unhideWhenUsed="0"/>
-    <w:lsdException w:name="Medium Grid 2 Accent 1" w:semiHidden="0" w:uiPriority="68" w:unhideWhenUsed="0"/>
-    <w:lsdException w:name="Medium Grid 3 Accent 1" w:semiHidden="0" w:uiPriority="69" w:unhideWhenUsed="0"/>
-    <w:lsdException w:name="Dark List Accent 1" w:semiHidden="0" w:uiPriority="70" w:unhideWhenUsed="0"/>
-    <w:lsdException w:name="Colorful Shading Accent 1" w:semiHidden="0" w:uiPriority="71" w:unhideWhenUsed="0"/>
-    <w:lsdException w:name="Colorful List Accent 1" w:semiHidden="0" w:uiPriority="72" w:unhideWhenUsed="0"/>
-    <w:lsdException w:name="Colorful Grid Accent 1" w:semiHidden="0" w:uiPriority="73" w:unhideWhenUsed="0"/>
-    <w:lsdException w:name="Light Shading Accent 2" w:semiHidden="0" w:uiPriority="60" w:unhideWhenUsed="0"/>
-    <w:lsdException w:name="Light List Accent 2" w:semiHidden="0" w:uiPriority="61" w:unhideWhenUsed="0"/>
-    <w:lsdException w:name="Light Grid Accent 2" w:semiHidden="0" w:uiPriority="62" w:unhideWhenUsed="0"/>
-    <w:lsdException w:name="Medium Shading 1 Accent 2" w:semiHidden="0" w:uiPriority="63" w:unhideWhenUsed="0"/>
-    <w:lsdException w:name="Medium Shading 2 Accent 2" w:semiHidden="0" w:uiPriority="64" w:unhideWhenUsed="0"/>
-    <w:lsdException w:name="Medium List 1 Accent 2" w:semiHidden="0" w:uiPriority="65" w:unhideWhenUsed="0"/>
-    <w:lsdException w:name="Medium List 2 Accent 2" w:semiHidden="0" w:uiPriority="66" w:unhideWhenUsed="0"/>
-    <w:lsdException w:name="Medium Grid 1 Accent 2" w:semiHidden="0" w:uiPriority="67" w:unhideWhenUsed="0"/>
-    <w:lsdException w:name="Medium Grid 2 Accent 2" w:semiHidden="0" w:uiPriority="68" w:unhideWhenUsed="0"/>
-    <w:lsdException w:name="Medium Grid 3 Accent 2" w:semiHidden="0" w:uiPriority="69" w:unhideWhenUsed="0"/>
-    <w:lsdException w:name="Dark List Accent 2" w:semiHidden="0" w:uiPriority="70" w:unhideWhenUsed="0"/>
-    <w:lsdException w:name="Colorful Shading Accent 2" w:semiHidden="0" w:uiPriority="71" w:unhideWhenUsed="0"/>
-    <w:lsdException w:name="Colorful List Accent 2" w:semiHidden="0" w:uiPriority="72" w:unhideWhenUsed="0"/>
-    <w:lsdException w:name="Colorful Grid Accent 2" w:semiHidden="0" w:uiPriority="73" w:unhideWhenUsed="0"/>
-    <w:lsdException w:name="Light Shading Accent 3" w:semiHidden="0" w:uiPriority="60" w:unhideWhenUsed="0"/>
-    <w:lsdException w:name="Light List Accent 3" w:semiHidden="0" w:uiPriority="61" w:unhideWhenUsed="0"/>
-    <w:lsdException w:name="Light Grid Accent 3" w:semiHidden="0" w:uiPriority="62" w:unhideWhenUsed="0"/>
-    <w:lsdException w:name="Medium Shading 1 Accent 3" w:semiHidden="0" w:uiPriority="63" w:unhideWhenUsed="0"/>
-    <w:lsdException w:name="Medium Shading 2 Accent 3" w:semiHidden="0" w:uiPriority="64" w:unhideWhenUsed="0"/>
-    <w:lsdException w:name="Medium List 1 Accent 3" w:semiHidden="0" w:uiPriority="65" w:unhideWhenUsed="0"/>
-    <w:lsdException w:name="Medium List 2 Accent 3" w:semiHidden="0" w:uiPriority="66" w:unhideWhenUsed="0"/>
-    <w:lsdException w:name="Medium Grid 1 Accent 3" w:semiHidden="0" w:uiPriority="67" w:unhideWhenUsed="0"/>
-    <w:lsdException w:name="Medium Grid 2 Accent 3" w:semiHidden="0" w:uiPriority="68" w:unhideWhenUsed="0"/>
-    <w:lsdException w:name="Medium Grid 3 Accent 3" w:semiHidden="0" w:uiPriority="69" w:unhideWhenUsed="0"/>
-    <w:lsdException w:name="Dark List Accent 3" w:semiHidden="0" w:uiPriority="70" w:unhideWhenUsed="0"/>
-    <w:lsdException w:name="Colorful Shading Accent 3" w:semiHidden="0" w:uiPriority="71" w:unhideWhenUsed="0"/>
-    <w:lsdException w:name="Colorful List Accent 3" w:semiHidden="0" w:uiPriority="72" w:unhideWhenUsed="0"/>
-    <w:lsdException w:name="Colorful Grid Accent 3" w:semiHidden="0" w:uiPriority="73" w:unhideWhenUsed="0"/>
-    <w:lsdException w:name="Light Shading Accent 4" w:semiHidden="0" w:uiPriority="60" w:unhideWhenUsed="0"/>
-    <w:lsdException w:name="Light List Accent 4" w:semiHidden="0" w:uiPriority="61" w:unhideWhenUsed="0"/>
-    <w:lsdException w:name="Light Grid Accent 4" w:semiHidden="0" w:uiPriority="62" w:unhideWhenUsed="0"/>
-    <w:lsdException w:name="Medium Shading 1 Accent 4" w:semiHidden="0" w:uiPriority="63" w:unhideWhenUsed="0"/>
-    <w:lsdException w:name="Medium Shading 2 Accent 4" w:semiHidden="0" w:uiPriority="64" w:unhideWhenUsed="0"/>
-    <w:lsdException w:name="Medium List 1 Accent 4" w:semiHidden="0" w:uiPriority="65" w:unhideWhenUsed="0"/>
-    <w:lsdException w:name="Medium List 2 Accent 4" w:semiHidden="0" w:uiPriority="66" w:unhideWhenUsed="0"/>
-    <w:lsdException w:name="Medium Grid 1 Accent 4" w:semiHidden="0" w:uiPriority="67" w:unhideWhenUsed="0"/>
-    <w:lsdException w:name="Medium Grid 2 Accent 4" w:semiHidden="0" w:uiPriority="68" w:unhideWhenUsed="0"/>
-    <w:lsdException w:name="Medium Grid 3 Accent 4" w:semiHidden="0" w:uiPriority="69" w:unhideWhenUsed="0"/>
-    <w:lsdException w:name="Dark List Accent 4" w:semiHidden="0" w:uiPriority="70" w:unhideWhenUsed="0"/>
-    <w:lsdException w:name="Colorful Shading Accent 4" w:semiHidden="0" w:uiPriority="71" w:unhideWhenUsed="0"/>
-    <w:lsdException w:name="Colorful List Accent 4" w:semiHidden="0" w:uiPriority="72" w:unhideWhenUsed="0"/>
-    <w:lsdException w:name="Colorful Grid Accent 4" w:semiHidden="0" w:uiPriority="73" w:unhideWhenUsed="0"/>
-    <w:lsdException w:name="Light Shading Accent 5" w:semiHidden="0" w:uiPriority="60" w:unhideWhenUsed="0"/>
-    <w:lsdException w:name="Light List Accent 5" w:semiHidden="0" w:uiPriority="61" w:unhideWhenUsed="0"/>
-    <w:lsdException w:name="Light Grid Accent 5" w:semiHidden="0" w:uiPriority="62" w:unhideWhenUsed="0"/>
-    <w:lsdException w:name="Medium Shading 1 Accent 5" w:semiHidden="0" w:uiPriority="63" w:unhideWhenUsed="0"/>
-    <w:lsdException w:name="Medium Shading 2 Accent 5" w:semiHidden="0" w:uiPriority="64" w:unhideWhenUsed="0"/>
-    <w:lsdException w:name="Medium List 1 Accent 5" w:semiHidden="0" w:uiPriority="65" w:unhideWhenUsed="0"/>
-    <w:lsdException w:name="Medium List 2 Accent 5" w:semiHidden="0" w:uiPriority="66" w:unhideWhenUsed="0"/>
-    <w:lsdException w:name="Medium Grid 1 Accent 5" w:semiHidden="0" w:uiPriority="67" w:unhideWhenUsed="0"/>
-    <w:lsdException w:name="Medium Grid 2 Accent 5" w:semiHidden="0" w:uiPriority="68" w:unhideWhenUsed="0"/>
-    <w:lsdException w:name="Medium Grid 3 Accent 5" w:semiHidden="0" w:uiPriority="69" w:unhideWhenUsed="0"/>
-    <w:lsdException w:name="Dark List Accent 5" w:semiHidden="0" w:uiPriority="70" w:unhideWhenUsed="0"/>
-    <w:lsdException w:name="Colorful Shading Accent 5" w:semiHidden="0" w:uiPriority="71" w:unhideWhenUsed="0"/>
-    <w:lsdException w:name="Colorful List Accent 5" w:semiHidden="0" w:uiPriority="72" w:unhideWhenUsed="0"/>
-    <w:lsdException w:name="Colorful Grid Accent 5" w:semiHidden="0" w:uiPriority="73" w:unhideWhenUsed="0"/>
-    <w:lsdException w:name="Light Shading Accent 6" w:semiHidden="0" w:uiPriority="60" w:unhideWhenUsed="0"/>
-    <w:lsdException w:name="Light List Accent 6" w:semiHidden="0" w:uiPriority="61" w:unhideWhenUsed="0"/>
-    <w:lsdException w:name="Light Grid Accent 6" w:semiHidden="0" w:uiPriority="62" w:unhideWhenUsed="0"/>
-    <w:lsdException w:name="Medium Shading 1 Accent 6" w:semiHidden="0" w:uiPriority="63" w:unhideWhenUsed="0"/>
-    <w:lsdException w:name="Medium Shading 2 Accent 6" w:semiHidden="0" w:uiPriority="64" w:unhideWhenUsed="0"/>
-    <w:lsdException w:name="Medium List 1 Accent 6" w:semiHidden="0" w:uiPriority="65" w:unhideWhenUsed="0"/>
-    <w:lsdException w:name="Medium List 2 Accent 6" w:semiHidden="0" w:uiPriority="66" w:unhideWhenUsed="0"/>
-    <w:lsdException w:name="Medium Grid 1 Accent 6" w:semiHidden="0" w:uiPriority="67" w:unhideWhenUsed="0"/>
-    <w:lsdException w:name="Medium Grid 2 Accent 6" w:semiHidden="0" w:uiPriority="68" w:unhideWhenUsed="0"/>
-    <w:lsdException w:name="Medium Grid 3 Accent 6" w:semiHidden="0" w:uiPriority="69" w:unhideWhenUsed="0"/>
-    <w:lsdException w:name="Dark List Accent 6" w:semiHidden="0" w:uiPriority="70" w:unhideWhenUsed="0"/>
-    <w:lsdException w:name="Colorful Shading Accent 6" w:semiHidden="0" w:uiPriority="71" w:unhideWhenUsed="0"/>
-    <w:lsdException w:name="Colorful List Accent 6" w:semiHidden="0" w:uiPriority="72" w:unhideWhenUsed="0"/>
-    <w:lsdException w:name="Colorful Grid Accent 6" w:semiHidden="0" w:uiPriority="73" w:unhideWhenUsed="0"/>
-    <w:lsdException w:name="Subtle Emphasis" w:semiHidden="0" w:uiPriority="19" w:unhideWhenUsed="0" w:qFormat="1"/>
-    <w:lsdException w:name="Intense Emphasis" w:semiHidden="0" w:uiPriority="21" w:unhideWhenUsed="0" w:qFormat="1"/>
-    <w:lsdException w:name="Subtle Reference" w:semiHidden="0" w:uiPriority="31" w:unhideWhenUsed="0" w:qFormat="1"/>
-    <w:lsdException w:name="Intense Reference" w:semiHidden="0" w:uiPriority="32" w:unhideWhenUsed="0" w:qFormat="1"/>
-    <w:lsdException w:name="Book Title" w:semiHidden="0" w:uiPriority="33" w:unhideWhenUsed="0" w:qFormat="1"/>
-    <w:lsdException w:name="Bibliography" w:uiPriority="37"/>
-    <w:lsdException w:name="TOC Heading" w:uiPriority="39" w:qFormat="1"/>
-  </w:latentStyles>
-  <w:style w:type="paragraph" w:default="1" w:styleId="Standaard">
-    <w:name w:val="Normal"/>
-    <w:qFormat/>
-  </w:style>
-  <w:style w:type="paragraph" w:styleId="Kop1">
-    <w:name w:val="heading 1"/>
-    <w:basedOn w:val="Standaard"/>
-    <w:next w:val="Standaard"/>
-    <w:link w:val="Kop1Char"/>
-    <w:uiPriority w:val="9"/>
-    <w:qFormat/>
-    <w:rsid w:val="00066F4B"/>
-    <w:pPr>
-      <w:keepNext/>
-      <w:keepLines/>
-      <w:spacing w:before="240" w:after="0"/>
-      <w:outlineLvl w:val="0"/>
-    </w:pPr>
-    <w:rPr>
-      <w:rFonts w:asciiTheme="majorHAnsi" w:eastAsiaTheme="majorEastAsia" w:hAnsiTheme="majorHAnsi" w:cstheme="majorBidi"/>
-      <w:color w:val="2E74B5" w:themeColor="accent1" w:themeShade="BF"/>
-      <w:sz w:val="32"/>
-      <w:szCs w:val="32"/>
-    </w:rPr>
-  </w:style>
-  <w:style w:type="paragraph" w:styleId="Kop2">
-    <w:name w:val="heading 2"/>
-    <w:basedOn w:val="Standaard"/>
-    <w:next w:val="Standaard"/>
-    <w:link w:val="Kop2Char"/>
-    <w:uiPriority w:val="9"/>
-    <w:unhideWhenUsed/>
-    <w:qFormat/>
-    <w:rsid w:val="00284559"/>
-    <w:pPr>
-      <w:keepNext/>
-      <w:keepLines/>
-      <w:spacing w:before="40" w:after="0"/>
-      <w:outlineLvl w:val="1"/>
-    </w:pPr>
-    <w:rPr>
-      <w:rFonts w:asciiTheme="majorHAnsi" w:eastAsiaTheme="majorEastAsia" w:hAnsiTheme="majorHAnsi" w:cstheme="majorBidi"/>
-      <w:color w:val="2E74B5" w:themeColor="accent1" w:themeShade="BF"/>
-      <w:sz w:val="26"/>
-      <w:szCs w:val="26"/>
-    </w:rPr>
-  </w:style>
-  <w:style w:type="paragraph" w:styleId="Kop3">
-    <w:name w:val="heading 3"/>
-    <w:basedOn w:val="Standaard"/>
-    <w:next w:val="Standaard"/>
-    <w:link w:val="Kop3Char"/>
-    <w:uiPriority w:val="9"/>
-    <w:unhideWhenUsed/>
-    <w:qFormat/>
-    <w:rsid w:val="00284559"/>
-    <w:pPr>
-      <w:keepNext/>
-      <w:keepLines/>
-      <w:spacing w:before="40" w:after="0"/>
-      <w:outlineLvl w:val="2"/>
-    </w:pPr>
-    <w:rPr>
-      <w:rFonts w:asciiTheme="majorHAnsi" w:eastAsiaTheme="majorEastAsia" w:hAnsiTheme="majorHAnsi" w:cstheme="majorBidi"/>
-      <w:color w:val="1F4D78" w:themeColor="accent1" w:themeShade="7F"/>
-      <w:sz w:val="24"/>
-      <w:szCs w:val="24"/>
-    </w:rPr>
-  </w:style>
-  <w:style w:type="paragraph" w:styleId="Kop4">
-    <w:name w:val="heading 4"/>
-    <w:basedOn w:val="Standaard"/>
-    <w:next w:val="Standaard"/>
-    <w:link w:val="Kop4Char"/>
-    <w:uiPriority w:val="9"/>
-    <w:unhideWhenUsed/>
-    <w:qFormat/>
-    <w:rsid w:val="00AA1078"/>
-    <w:pPr>
-      <w:keepNext/>
-      <w:keepLines/>
-      <w:spacing w:before="40" w:after="0"/>
-      <w:outlineLvl w:val="3"/>
-    </w:pPr>
-    <w:rPr>
-      <w:rFonts w:asciiTheme="majorHAnsi" w:eastAsiaTheme="majorEastAsia" w:hAnsiTheme="majorHAnsi" w:cstheme="majorBidi"/>
-      <w:i/>
-      <w:iCs/>
-      <w:color w:val="2E74B5" w:themeColor="accent1" w:themeShade="BF"/>
-    </w:rPr>
-  </w:style>
-  <w:style w:type="character" w:default="1" w:styleId="Standaardalinea-lettertype">
-    <w:name w:val="Default Paragraph Font"/>
-    <w:uiPriority w:val="1"/>
-    <w:semiHidden/>
-    <w:unhideWhenUsed/>
-  </w:style>
-  <w:style w:type="table" w:default="1" w:styleId="Standaardtabel">
-    <w:name w:val="Normal Table"/>
-    <w:uiPriority w:val="99"/>
-    <w:semiHidden/>
-    <w:unhideWhenUsed/>
-    <w:tblPr>
-      <w:tblInd w:w="0" w:type="dxa"/>
-      <w:tblCellMar>
-        <w:top w:w="0" w:type="dxa"/>
-        <w:left w:w="108" w:type="dxa"/>
-        <w:bottom w:w="0" w:type="dxa"/>
-        <w:right w:w="108" w:type="dxa"/>
-      </w:tblCellMar>
-    </w:tblPr>
-  </w:style>
-  <w:style w:type="numbering" w:default="1" w:styleId="Geenlijst">
-    <w:name w:val="No List"/>
-    <w:uiPriority w:val="99"/>
-    <w:semiHidden/>
-    <w:unhideWhenUsed/>
-  </w:style>
-  <w:style w:type="paragraph" w:styleId="Geenafstand">
-    <w:name w:val="No Spacing"/>
-    <w:link w:val="GeenafstandChar"/>
-    <w:uiPriority w:val="1"/>
-    <w:qFormat/>
-    <w:rsid w:val="00066F4B"/>
-    <w:pPr>
-      <w:spacing w:after="0" w:line="240" w:lineRule="auto"/>
-    </w:pPr>
-    <w:rPr>
-      <w:rFonts w:eastAsiaTheme="minorEastAsia"/>
-      <w:lang w:eastAsia="nl-NL"/>
-    </w:rPr>
-  </w:style>
-  <w:style w:type="character" w:customStyle="1" w:styleId="GeenafstandChar">
-    <w:name w:val="Geen afstand Char"/>
-    <w:basedOn w:val="Standaardalinea-lettertype"/>
-    <w:link w:val="Geenafstand"/>
-    <w:uiPriority w:val="1"/>
-    <w:rsid w:val="00066F4B"/>
-    <w:rPr>
-      <w:rFonts w:eastAsiaTheme="minorEastAsia"/>
-      <w:lang w:eastAsia="nl-NL"/>
-    </w:rPr>
-  </w:style>
-  <w:style w:type="paragraph" w:styleId="Koptekst">
-    <w:name w:val="header"/>
-    <w:basedOn w:val="Standaard"/>
-    <w:link w:val="KoptekstChar"/>
-    <w:uiPriority w:val="99"/>
-    <w:unhideWhenUsed/>
-    <w:rsid w:val="00066F4B"/>
-    <w:pPr>
-      <w:tabs>
-        <w:tab w:val="center" w:pos="4536"/>
-        <w:tab w:val="right" w:pos="9072"/>
-      </w:tabs>
-      <w:spacing w:after="0" w:line="240" w:lineRule="auto"/>
-    </w:pPr>
-  </w:style>
-  <w:style w:type="character" w:customStyle="1" w:styleId="KoptekstChar">
-    <w:name w:val="Koptekst Char"/>
-    <w:basedOn w:val="Standaardalinea-lettertype"/>
-    <w:link w:val="Koptekst"/>
-    <w:uiPriority w:val="99"/>
-    <w:rsid w:val="00066F4B"/>
-  </w:style>
-  <w:style w:type="paragraph" w:styleId="Voettekst">
-    <w:name w:val="footer"/>
-    <w:basedOn w:val="Standaard"/>
-    <w:link w:val="VoettekstChar"/>
-    <w:uiPriority w:val="99"/>
-    <w:unhideWhenUsed/>
-    <w:rsid w:val="00066F4B"/>
-    <w:pPr>
-      <w:tabs>
-        <w:tab w:val="center" w:pos="4536"/>
-        <w:tab w:val="right" w:pos="9072"/>
-      </w:tabs>
-      <w:spacing w:after="0" w:line="240" w:lineRule="auto"/>
-    </w:pPr>
-  </w:style>
-  <w:style w:type="character" w:customStyle="1" w:styleId="VoettekstChar">
-    <w:name w:val="Voettekst Char"/>
-    <w:basedOn w:val="Standaardalinea-lettertype"/>
-    <w:link w:val="Voettekst"/>
-    <w:uiPriority w:val="99"/>
-    <w:rsid w:val="00066F4B"/>
-  </w:style>
-  <w:style w:type="character" w:customStyle="1" w:styleId="Kop1Char">
-    <w:name w:val="Kop 1 Char"/>
-    <w:basedOn w:val="Standaardalinea-lettertype"/>
-    <w:link w:val="Kop1"/>
-    <w:uiPriority w:val="9"/>
-    <w:rsid w:val="00066F4B"/>
-    <w:rPr>
-      <w:rFonts w:asciiTheme="majorHAnsi" w:eastAsiaTheme="majorEastAsia" w:hAnsiTheme="majorHAnsi" w:cstheme="majorBidi"/>
-      <w:color w:val="2E74B5" w:themeColor="accent1" w:themeShade="BF"/>
-      <w:sz w:val="32"/>
-      <w:szCs w:val="32"/>
-    </w:rPr>
-  </w:style>
-  <w:style w:type="paragraph" w:styleId="Kopvaninhoudsopgave">
-    <w:name w:val="TOC Heading"/>
-    <w:basedOn w:val="Kop1"/>
-    <w:next w:val="Standaard"/>
-    <w:uiPriority w:val="39"/>
-    <w:unhideWhenUsed/>
-    <w:qFormat/>
-    <w:rsid w:val="00066F4B"/>
-    <w:pPr>
-      <w:outlineLvl w:val="9"/>
-    </w:pPr>
-    <w:rPr>
-      <w:lang w:eastAsia="nl-NL"/>
-    </w:rPr>
-  </w:style>
-  <w:style w:type="character" w:customStyle="1" w:styleId="Kop2Char">
-    <w:name w:val="Kop 2 Char"/>
-    <w:basedOn w:val="Standaardalinea-lettertype"/>
-    <w:link w:val="Kop2"/>
-    <w:uiPriority w:val="9"/>
-    <w:rsid w:val="00284559"/>
-    <w:rPr>
-      <w:rFonts w:asciiTheme="majorHAnsi" w:eastAsiaTheme="majorEastAsia" w:hAnsiTheme="majorHAnsi" w:cstheme="majorBidi"/>
-      <w:color w:val="2E74B5" w:themeColor="accent1" w:themeShade="BF"/>
-      <w:sz w:val="26"/>
-      <w:szCs w:val="26"/>
-    </w:rPr>
-  </w:style>
-  <w:style w:type="character" w:customStyle="1" w:styleId="Kop3Char">
-    <w:name w:val="Kop 3 Char"/>
-    <w:basedOn w:val="Standaardalinea-lettertype"/>
-    <w:link w:val="Kop3"/>
-    <w:uiPriority w:val="9"/>
-    <w:rsid w:val="00284559"/>
-    <w:rPr>
-      <w:rFonts w:asciiTheme="majorHAnsi" w:eastAsiaTheme="majorEastAsia" w:hAnsiTheme="majorHAnsi" w:cstheme="majorBidi"/>
-      <w:color w:val="1F4D78" w:themeColor="accent1" w:themeShade="7F"/>
-      <w:sz w:val="24"/>
-      <w:szCs w:val="24"/>
-    </w:rPr>
-  </w:style>
-  <w:style w:type="paragraph" w:styleId="Inhopg1">
-    <w:name w:val="toc 1"/>
-    <w:basedOn w:val="Standaard"/>
-    <w:next w:val="Standaard"/>
-    <w:autoRedefine/>
-    <w:uiPriority w:val="39"/>
-    <w:unhideWhenUsed/>
-    <w:rsid w:val="00284559"/>
-    <w:pPr>
-      <w:spacing w:after="100"/>
-    </w:pPr>
-  </w:style>
-  <w:style w:type="paragraph" w:styleId="Inhopg3">
-    <w:name w:val="toc 3"/>
-    <w:basedOn w:val="Standaard"/>
-    <w:next w:val="Standaard"/>
-    <w:autoRedefine/>
-    <w:uiPriority w:val="39"/>
-    <w:unhideWhenUsed/>
-    <w:rsid w:val="00284559"/>
-    <w:pPr>
-      <w:spacing w:after="100"/>
-      <w:ind w:left="440"/>
-    </w:pPr>
-  </w:style>
-  <w:style w:type="character" w:styleId="Hyperlink">
-    <w:name w:val="Hyperlink"/>
-    <w:basedOn w:val="Standaardalinea-lettertype"/>
-    <w:uiPriority w:val="99"/>
-    <w:unhideWhenUsed/>
-    <w:rsid w:val="00284559"/>
-    <w:rPr>
-      <w:color w:val="0563C1" w:themeColor="hyperlink"/>
-      <w:u w:val="single"/>
-    </w:rPr>
-  </w:style>
-  <w:style w:type="paragraph" w:styleId="Lijstalinea">
-    <w:name w:val="List Paragraph"/>
-    <w:basedOn w:val="Standaard"/>
-    <w:uiPriority w:val="34"/>
-    <w:qFormat/>
-    <w:rsid w:val="00284559"/>
-    <w:pPr>
-      <w:ind w:left="720"/>
-      <w:contextualSpacing/>
-    </w:pPr>
-  </w:style>
-  <w:style w:type="paragraph" w:styleId="Ballontekst">
-    <w:name w:val="Balloon Text"/>
-    <w:basedOn w:val="Standaard"/>
-    <w:link w:val="BallontekstChar"/>
-    <w:uiPriority w:val="99"/>
-    <w:semiHidden/>
-    <w:unhideWhenUsed/>
-    <w:rsid w:val="00114234"/>
-    <w:pPr>
-      <w:spacing w:after="0" w:line="240" w:lineRule="auto"/>
-    </w:pPr>
-    <w:rPr>
-      <w:rFonts w:ascii="Segoe UI" w:hAnsi="Segoe UI" w:cs="Segoe UI"/>
-      <w:sz w:val="18"/>
-      <w:szCs w:val="18"/>
-    </w:rPr>
-  </w:style>
-  <w:style w:type="character" w:customStyle="1" w:styleId="BallontekstChar">
-    <w:name w:val="Ballontekst Char"/>
-    <w:basedOn w:val="Standaardalinea-lettertype"/>
-    <w:link w:val="Ballontekst"/>
-    <w:uiPriority w:val="99"/>
-    <w:semiHidden/>
-    <w:rsid w:val="00114234"/>
-    <w:rPr>
-      <w:rFonts w:ascii="Segoe UI" w:hAnsi="Segoe UI" w:cs="Segoe UI"/>
-      <w:sz w:val="18"/>
-      <w:szCs w:val="18"/>
-    </w:rPr>
-  </w:style>
-  <w:style w:type="character" w:customStyle="1" w:styleId="Kop4Char">
-    <w:name w:val="Kop 4 Char"/>
-    <w:basedOn w:val="Standaardalinea-lettertype"/>
-    <w:link w:val="Kop4"/>
-    <w:uiPriority w:val="9"/>
-    <w:rsid w:val="00AA1078"/>
-    <w:rPr>
-      <w:rFonts w:asciiTheme="majorHAnsi" w:eastAsiaTheme="majorEastAsia" w:hAnsiTheme="majorHAnsi" w:cstheme="majorBidi"/>
-      <w:i/>
-      <w:iCs/>
-      <w:color w:val="2E74B5" w:themeColor="accent1" w:themeShade="BF"/>
-    </w:rPr>
-  </w:style>
-</w:styles>
-</file>
-
-<file path=word/stylesWithEffects.xml><?xml version="1.0" encoding="utf-8"?>
-<w:styles xmlns:wpc="http://schemas.microsoft.com/office/word/2010/wordprocessingCanvas" xmlns:mc="http://schemas.openxmlformats.org/markup-compatibility/2006" xmlns:o="urn:schemas-microsoft-com:office:office" xmlns:r="http://schemas.openxmlformats.org/officeDocument/2006/relationships" xmlns:m="http://schemas.openxmlformats.org/officeDocument/2006/math" xmlns:v="urn:schemas-microsoft-com:vml" xmlns:wp14="http://schemas.microsoft.com/office/word/2010/wordprocessingDrawing" xmlns:wp="http://schemas.openxmlformats.org/drawingml/2006/wordprocessingDrawing" xmlns:w10="urn:schemas-microsoft-com:office:word" xmlns:w="http://schemas.openxmlformats.org/wordprocessingml/2006/main" xmlns:w14="http://schemas.microsoft.com/office/word/2010/wordml" xmlns:wpg="http://schemas.microsoft.com/office/word/2010/wordprocessingGroup" xmlns:wpi="http://schemas.microsoft.com/office/word/2010/wordprocessingInk" xmlns:wne="http://schemas.microsoft.com/office/word/2006/wordml" xmlns:wps="http://schemas.microsoft.com/office/word/2010/wordprocessingShape" mc:Ignorable="w14 wp14">
-  <w:docDefaults>
-    <w:rPrDefault>
-      <w:rPr>
-        <w:rFonts w:asciiTheme="minorHAnsi" w:eastAsiaTheme="minorHAnsi" w:hAnsiTheme="minorHAnsi" w:cstheme="minorBidi"/>
-        <w:sz w:val="22"/>
-        <w:szCs w:val="22"/>
-        <w:lang w:val="nl-NL" w:eastAsia="en-US" w:bidi="ar-SA"/>
-      </w:rPr>
-    </w:rPrDefault>
-    <w:pPrDefault>
-      <w:pPr>
-        <w:spacing w:after="160" w:line="259" w:lineRule="auto"/>
-      </w:pPr>
-    </w:pPrDefault>
-  </w:docDefaults>
-  <w:latentStyles w:defLockedState="0" w:defUIPriority="99" w:defSemiHidden="1" w:defUnhideWhenUsed="1" w:defQFormat="0" w:count="267">
-    <w:lsdException w:name="Normal" w:semiHidden="0" w:uiPriority="0" w:unhideWhenUsed="0" w:qFormat="1"/>
-    <w:lsdException w:name="heading 1" w:semiHidden="0" w:uiPriority="9" w:unhideWhenUsed="0" w:qFormat="1"/>
-    <w:lsdException w:name="heading 2" w:uiPriority="9" w:qFormat="1"/>
-    <w:lsdException w:name="heading 3" w:uiPriority="9" w:qFormat="1"/>
-    <w:lsdException w:name="heading 4" w:uiPriority="9" w:qFormat="1"/>
-    <w:lsdException w:name="heading 5" w:uiPriority="9" w:qFormat="1"/>
-    <w:lsdException w:name="heading 6" w:uiPriority="9" w:qFormat="1"/>
-    <w:lsdException w:name="heading 7" w:uiPriority="9" w:qFormat="1"/>
-    <w:lsdException w:name="heading 8" w:uiPriority="9" w:qFormat="1"/>
-    <w:lsdException w:name="heading 9" w:uiPriority="9" w:qFormat="1"/>
-    <w:lsdException w:name="toc 1" w:uiPriority="39"/>
-    <w:lsdException w:name="toc 2" w:uiPriority="39"/>
-    <w:lsdException w:name="toc 3" w:uiPriority="39"/>
-    <w:lsdException w:name="toc 4" w:uiPriority="39"/>
-    <w:lsdException w:name="toc 5" w:uiPriority="39"/>
-    <w:lsdException w:name="toc 6" w:uiPriority="39"/>
-    <w:lsdException w:name="toc 7" w:uiPriority="39"/>
-    <w:lsdException w:name="toc 8" w:uiPriority="39"/>
-    <w:lsdException w:name="toc 9" w:uiPriority="39"/>
-    <w:lsdException w:name="caption" w:uiPriority="35" w:qFormat="1"/>
-    <w:lsdException w:name="Title" w:semiHidden="0" w:uiPriority="10" w:unhideWhenUsed="0" w:qFormat="1"/>
-    <w:lsdException w:name="Default Paragraph Font" w:uiPriority="1"/>
-    <w:lsdException w:name="Subtitle" w:semiHidden="0" w:uiPriority="11" w:unhideWhenUsed="0" w:qFormat="1"/>
-    <w:lsdException w:name="Strong" w:semiHidden="0" w:uiPriority="22" w:unhideWhenUsed="0" w:qFormat="1"/>
-    <w:lsdException w:name="Emphasis" w:semiHidden="0" w:uiPriority="20" w:unhideWhenUsed="0" w:qFormat="1"/>
-    <w:lsdException w:name="Table Grid" w:semiHidden="0" w:uiPriority="39" w:unhideWhenUsed="0"/>
-    <w:lsdException w:name="Placeholder Text" w:unhideWhenUsed="0"/>
-    <w:lsdException w:name="No Spacing" w:semiHidden="0" w:uiPriority="1" w:unhideWhenUsed="0" w:qFormat="1"/>
-    <w:lsdException w:name="Light Shading" w:semiHidden="0" w:uiPriority="60" w:unhideWhenUsed="0"/>
-    <w:lsdException w:name="Light List" w:semiHidden="0" w:uiPriority="61" w:unhideWhenUsed="0"/>
-    <w:lsdException w:name="Light Grid" w:semiHidden="0" w:uiPriority="62" w:unhideWhenUsed="0"/>
-    <w:lsdException w:name="Medium Shading 1" w:semiHidden="0" w:uiPriority="63" w:unhideWhenUsed="0"/>
-    <w:lsdException w:name="Medium Shading 2" w:semiHidden="0" w:uiPriority="64" w:unhideWhenUsed="0"/>
-    <w:lsdException w:name="Medium List 1" w:semiHidden="0" w:uiPriority="65" w:unhideWhenUsed="0"/>
-    <w:lsdException w:name="Medium List 2" w:semiHidden="0" w:uiPriority="66" w:unhideWhenUsed="0"/>
-    <w:lsdException w:name="Medium Grid 1" w:semiHidden="0" w:uiPriority="67" w:unhideWhenUsed="0"/>
-    <w:lsdException w:name="Medium Grid 2" w:semiHidden="0" w:uiPriority="68" w:unhideWhenUsed="0"/>
-    <w:lsdException w:name="Medium Grid 3" w:semiHidden="0" w:uiPriority="69" w:unhideWhenUsed="0"/>
-    <w:lsdException w:name="Dark List" w:semiHidden="0" w:uiPriority="70" w:unhideWhenUsed="0"/>
-    <w:lsdException w:name="Colorful Shading" w:semiHidden="0" w:uiPriority="71" w:unhideWhenUsed="0"/>
-    <w:lsdException w:name="Colorful List" w:semiHidden="0" w:uiPriority="72" w:unhideWhenUsed="0"/>
-    <w:lsdException w:name="Colorful Grid" w:semiHidden="0" w:uiPriority="73" w:unhideWhenUsed="0"/>
-    <w:lsdException w:name="Light Shading Accent 1" w:semiHidden="0" w:uiPriority="60" w:unhideWhenUsed="0"/>
-    <w:lsdException w:name="Light List Accent 1" w:semiHidden="0" w:uiPriority="61" w:unhideWhenUsed="0"/>
-    <w:lsdException w:name="Light Grid Accent 1" w:semiHidden="0" w:uiPriority="62" w:unhideWhenUsed="0"/>
-    <w:lsdException w:name="Medium Shading 1 Accent 1" w:semiHidden="0" w:uiPriority="63" w:unhideWhenUsed="0"/>
-    <w:lsdException w:name="Medium Shading 2 Accent 1" w:semiHidden="0" w:uiPriority="64" w:unhideWhenUsed="0"/>
-    <w:lsdException w:name="Medium List 1 Accent 1" w:semiHidden="0" w:uiPriority="65" w:unhideWhenUsed="0"/>
-    <w:lsdException w:name="Revision" w:unhideWhenUsed="0"/>
-    <w:lsdException w:name="List Paragraph" w:semiHidden="0" w:uiPriority="34" w:unhideWhenUsed="0" w:qFormat="1"/>
-    <w:lsdException w:name="Quote" w:semiHidden="0" w:uiPriority="29" w:unhideWhenUsed="0" w:qFormat="1"/>
-    <w:lsdException w:name="Intense Quote" w:semiHidden="0" w:uiPriority="30" w:unhideWhenUsed="0" w:qFormat="1"/>
-    <w:lsdException w:name="Medium List 2 Accent 1" w:semiHidden="0" w:uiPriority="66" w:unhideWhenUsed="0"/>
-    <w:lsdException w:name="Medium Grid 1 Accent 1" w:semiHidden="0" w:uiPriority="67" w:unhideWhenUsed="0"/>
-    <w:lsdException w:name="Medium Grid 2 Accent 1" w:semiHidden="0" w:uiPriority="68" w:unhideWhenUsed="0"/>
-    <w:lsdException w:name="Medium Grid 3 Accent 1" w:semiHidden="0" w:uiPriority="69" w:unhideWhenUsed="0"/>
-    <w:lsdException w:name="Dark List Accent 1" w:semiHidden="0" w:uiPriority="70" w:unhideWhenUsed="0"/>
-    <w:lsdException w:name="Colorful Shading Accent 1" w:semiHidden="0" w:uiPriority="71" w:unhideWhenUsed="0"/>
-    <w:lsdException w:name="Colorful List Accent 1" w:semiHidden="0" w:uiPriority="72" w:unhideWhenUsed="0"/>
-    <w:lsdException w:name="Colorful Grid Accent 1" w:semiHidden="0" w:uiPriority="73" w:unhideWhenUsed="0"/>
-    <w:lsdException w:name="Light Shading Accent 2" w:semiHidden="0" w:uiPriority="60" w:unhideWhenUsed="0"/>
-    <w:lsdException w:name="Light List Accent 2" w:semiHidden="0" w:uiPriority="61" w:unhideWhenUsed="0"/>
-    <w:lsdException w:name="Light Grid Accent 2" w:semiHidden="0" w:uiPriority="62" w:unhideWhenUsed="0"/>
-    <w:lsdException w:name="Medium Shading 1 Accent 2" w:semiHidden="0" w:uiPriority="63" w:unhideWhenUsed="0"/>
-    <w:lsdException w:name="Medium Shading 2 Accent 2" w:semiHidden="0" w:uiPriority="64" w:unhideWhenUsed="0"/>
-    <w:lsdException w:name="Medium List 1 Accent 2" w:semiHidden="0" w:uiPriority="65" w:unhideWhenUsed="0"/>
-    <w:lsdException w:name="Medium List 2 Accent 2" w:semiHidden="0" w:uiPriority="66" w:unhideWhenUsed="0"/>
-    <w:lsdException w:name="Medium Grid 1 Accent 2" w:semiHidden="0" w:uiPriority="67" w:unhideWhenUsed="0"/>
-    <w:lsdException w:name="Medium Grid 2 Accent 2" w:semiHidden="0" w:uiPriority="68" w:unhideWhenUsed="0"/>
-    <w:lsdException w:name="Medium Grid 3 Accent 2" w:semiHidden="0" w:uiPriority="69" w:unhideWhenUsed="0"/>
-    <w:lsdException w:name="Dark List Accent 2" w:semiHidden="0" w:uiPriority="70" w:unhideWhenUsed="0"/>
-    <w:lsdException w:name="Colorful Shading Accent 2" w:semiHidden="0" w:uiPriority="71" w:unhideWhenUsed="0"/>
-    <w:lsdException w:name="Colorful List Accent 2" w:semiHidden="0" w:uiPriority="72" w:unhideWhenUsed="0"/>
-    <w:lsdException w:name="Colorful Grid Accent 2" w:semiHidden="0" w:uiPriority="73" w:unhideWhenUsed="0"/>
-    <w:lsdException w:name="Light Shading Accent 3" w:semiHidden="0" w:uiPriority="60" w:unhideWhenUsed="0"/>
-    <w:lsdException w:name="Light List Accent 3" w:semiHidden="0" w:uiPriority="61" w:unhideWhenUsed="0"/>
-    <w:lsdException w:name="Light Grid Accent 3" w:semiHidden="0" w:uiPriority="62" w:unhideWhenUsed="0"/>
-    <w:lsdException w:name="Medium Shading 1 Accent 3" w:semiHidden="0" w:uiPriority="63" w:unhideWhenUsed="0"/>
-    <w:lsdException w:name="Medium Shading 2 Accent 3" w:semiHidden="0" w:uiPriority="64" w:unhideWhenUsed="0"/>
-    <w:lsdException w:name="Medium List 1 Accent 3" w:semiHidden="0" w:uiPriority="65" w:unhideWhenUsed="0"/>
-    <w:lsdException w:name="Medium List 2 Accent 3" w:semiHidden="0" w:uiPriority="66" w:unhideWhenUsed="0"/>
-    <w:lsdException w:name="Medium Grid 1 Accent 3" w:semiHidden="0" w:uiPriority="67" w:unhideWhenUsed="0"/>
-    <w:lsdException w:name="Medium Grid 2 Accent 3" w:semiHidden="0" w:uiPriority="68" w:unhideWhenUsed="0"/>
-    <w:lsdException w:name="Medium Grid 3 Accent 3" w:semiHidden="0" w:uiPriority="69" w:unhideWhenUsed="0"/>
-    <w:lsdException w:name="Dark List Accent 3" w:semiHidden="0" w:uiPriority="70" w:unhideWhenUsed="0"/>
-    <w:lsdException w:name="Colorful Shading Accent 3" w:semiHidden="0" w:uiPriority="71" w:unhideWhenUsed="0"/>
-    <w:lsdException w:name="Colorful List Accent 3" w:semiHidden="0" w:uiPriority="72" w:unhideWhenUsed="0"/>
-    <w:lsdException w:name="Colorful Grid Accent 3" w:semiHidden="0" w:uiPriority="73" w:unhideWhenUsed="0"/>
-    <w:lsdException w:name="Light Shading Accent 4" w:semiHidden="0" w:uiPriority="60" w:unhideWhenUsed="0"/>
-    <w:lsdException w:name="Light List Accent 4" w:semiHidden="0" w:uiPriority="61" w:unhideWhenUsed="0"/>
-    <w:lsdException w:name="Light Grid Accent 4" w:semiHidden="0" w:uiPriority="62" w:unhideWhenUsed="0"/>
-    <w:lsdException w:name="Medium Shading 1 Accent 4" w:semiHidden="0" w:uiPriority="63" w:unhideWhenUsed="0"/>
-    <w:lsdException w:name="Medium Shading 2 Accent 4" w:semiHidden="0" w:uiPriority="64" w:unhideWhenUsed="0"/>
-    <w:lsdException w:name="Medium List 1 Accent 4" w:semiHidden="0" w:uiPriority="65" w:unhideWhenUsed="0"/>
-    <w:lsdException w:name="Medium List 2 Accent 4" w:semiHidden="0" w:uiPriority="66" w:unhideWhenUsed="0"/>
-    <w:lsdException w:name="Medium Grid 1 Accent 4" w:semiHidden="0" w:uiPriority="67" w:unhideWhenUsed="0"/>
-    <w:lsdException w:name="Medium Grid 2 Accent 4" w:semiHidden="0" w:uiPriority="68" w:unhideWhenUsed="0"/>
-    <w:lsdException w:name="Medium Grid 3 Accent 4" w:semiHidden="0" w:uiPriority="69" w:unhideWhenUsed="0"/>
-    <w:lsdException w:name="Dark List Accent 4" w:semiHidden="0" w:uiPriority="70" w:unhideWhenUsed="0"/>
-    <w:lsdException w:name="Colorful Shading Accent 4" w:semiHidden="0" w:uiPriority="71" w:unhideWhenUsed="0"/>
-    <w:lsdException w:name="Colorful List Accent 4" w:semiHidden="0" w:uiPriority="72" w:unhideWhenUsed="0"/>
-    <w:lsdException w:name="Colorful Grid Accent 4" w:semiHidden="0" w:uiPriority="73" w:unhideWhenUsed="0"/>
-    <w:lsdException w:name="Light Shading Accent 5" w:semiHidden="0" w:uiPriority="60" w:unhideWhenUsed="0"/>
-    <w:lsdException w:name="Light List Accent 5" w:semiHidden="0" w:uiPriority="61" w:unhideWhenUsed="0"/>
-    <w:lsdException w:name="Light Grid Accent 5" w:semiHidden="0" w:uiPriority="62" w:unhideWhenUsed="0"/>
-    <w:lsdException w:name="Medium Shading 1 Accent 5" w:semiHidden="0" w:uiPriority="63" w:unhideWhenUsed="0"/>
-    <w:lsdException w:name="Medium Shading 2 Accent 5" w:semiHidden="0" w:uiPriority="64" w:unhideWhenUsed="0"/>
-    <w:lsdException w:name="Medium List 1 Accent 5" w:semiHidden="0" w:uiPriority="65" w:unhideWhenUsed="0"/>
-    <w:lsdException w:name="Medium List 2 Accent 5" w:semiHidden="0" w:uiPriority="66" w:unhideWhenUsed="0"/>
-    <w:lsdException w:name="Medium Grid 1 Accent 5" w:semiHidden="0" w:uiPriority="67" w:unhideWhenUsed="0"/>
-    <w:lsdException w:name="Medium Grid 2 Accent 5" w:semiHidden="0" w:uiPriority="68" w:unhideWhenUsed="0"/>
-    <w:lsdException w:name="Medium Grid 3 Accent 5" w:semiHidden="0" w:uiPriority="69" w:unhideWhenUsed="0"/>
-    <w:lsdException w:name="Dark List Accent 5" w:semiHidden="0" w:uiPriority="70" w:unhideWhenUsed="0"/>
-    <w:lsdException w:name="Colorful Shading Accent 5" w:semiHidden="0" w:uiPriority="71" w:unhideWhenUsed="0"/>
-    <w:lsdException w:name="Colorful List Accent 5" w:semiHidden="0" w:uiPriority="72" w:unhideWhenUsed="0"/>
-    <w:lsdException w:name="Colorful Grid Accent 5" w:semiHidden="0" w:uiPriority="73" w:unhideWhenUsed="0"/>
-    <w:lsdException w:name="Light Shading Accent 6" w:semiHidden="0" w:uiPriority="60" w:unhideWhenUsed="0"/>
-    <w:lsdException w:name="Light List Accent 6" w:semiHidden="0" w:uiPriority="61" w:unhideWhenUsed="0"/>
-    <w:lsdException w:name="Light Grid Accent 6" w:semiHidden="0" w:uiPriority="62" w:unhideWhenUsed="0"/>
-    <w:lsdException w:name="Medium Shading 1 Accent 6" w:semiHidden="0" w:uiPriority="63" w:unhideWhenUsed="0"/>
-    <w:lsdException w:name="Medium Shading 2 Accent 6" w:semiHidden="0" w:uiPriority="64" w:unhideWhenUsed="0"/>
-    <w:lsdException w:name="Medium List 1 Accent 6" w:semiHidden="0" w:uiPriority="65" w:unhideWhenUsed="0"/>
-    <w:lsdException w:name="Medium List 2 Accent 6" w:semiHidden="0" w:uiPriority="66" w:unhideWhenUsed="0"/>
-    <w:lsdException w:name="Medium Grid 1 Accent 6" w:semiHidden="0" w:uiPriority="67" w:unhideWhenUsed="0"/>
-    <w:lsdException w:name="Medium Grid 2 Accent 6" w:semiHidden="0" w:uiPriority="68" w:unhideWhenUsed="0"/>
-    <w:lsdException w:name="Medium Grid 3 Accent 6" w:semiHidden="0" w:uiPriority="69" w:unhideWhenUsed="0"/>
-    <w:lsdException w:name="Dark List Accent 6" w:semiHidden="0" w:uiPriority="70" w:unhideWhenUsed="0"/>
-    <w:lsdException w:name="Colorful Shading Accent 6" w:semiHidden="0" w:uiPriority="71" w:unhideWhenUsed="0"/>
-    <w:lsdException w:name="Colorful List Accent 6" w:semiHidden="0" w:uiPriority="72" w:unhideWhenUsed="0"/>
-    <w:lsdException w:name="Colorful Grid Accent 6" w:semiHidden="0" w:uiPriority="73" w:unhideWhenUsed="0"/>
-    <w:lsdException w:name="Subtle Emphasis" w:semiHidden="0" w:uiPriority="19" w:unhideWhenUsed="0" w:qFormat="1"/>
-    <w:lsdException w:name="Intense Emphasis" w:semiHidden="0" w:uiPriority="21" w:unhideWhenUsed="0" w:qFormat="1"/>
-    <w:lsdException w:name="Subtle Reference" w:semiHidden="0" w:uiPriority="31" w:unhideWhenUsed="0" w:qFormat="1"/>
-    <w:lsdException w:name="Intense Reference" w:semiHidden="0" w:uiPriority="32" w:unhideWhenUsed="0" w:qFormat="1"/>
-    <w:lsdException w:name="Book Title" w:semiHidden="0" w:uiPriority="33" w:unhideWhenUsed="0" w:qFormat="1"/>
-    <w:lsdException w:name="Bibliography" w:uiPriority="37"/>
-    <w:lsdException w:name="TOC Heading" w:uiPriority="39" w:qFormat="1"/>
+  <w:latentStyles w:defLockedState="0" w:defUIPriority="99" w:defSemiHidden="0" w:defUnhideWhenUsed="0" w:defQFormat="0" w:count="371">
+    <w:lsdException w:name="Normal" w:uiPriority="0" w:qFormat="1"/>
+    <w:lsdException w:name="heading 1" w:uiPriority="9" w:qFormat="1"/>
+    <w:lsdException w:name="heading 2" w:semiHidden="1" w:uiPriority="9" w:unhideWhenUsed="1" w:qFormat="1"/>
+    <w:lsdException w:name="heading 3" w:semiHidden="1" w:uiPriority="9" w:unhideWhenUsed="1" w:qFormat="1"/>
+    <w:lsdException w:name="heading 4" w:semiHidden="1" w:uiPriority="9" w:unhideWhenUsed="1" w:qFormat="1"/>
+    <w:lsdException w:name="heading 5" w:semiHidden="1" w:uiPriority="9" w:unhideWhenUsed="1" w:qFormat="1"/>
+    <w:lsdException w:name="heading 6" w:semiHidden="1" w:uiPriority="9" w:unhideWhenUsed="1" w:qFormat="1"/>
+    <w:lsdException w:name="heading 7" w:semiHidden="1" w:uiPriority="9" w:unhideWhenUsed="1" w:qFormat="1"/>
+    <w:lsdException w:name="heading 8" w:semiHidden="1" w:uiPriority="9" w:unhideWhenUsed="1" w:qFormat="1"/>
+    <w:lsdException w:name="heading 9" w:semiHidden="1" w:uiPriority="9" w:unhideWhenUsed="1" w:qFormat="1"/>
+    <w:lsdException w:name="index 1" w:semiHidden="1" w:unhideWhenUsed="1"/>
+    <w:lsdException w:name="index 2" w:semiHidden="1" w:unhideWhenUsed="1"/>
+    <w:lsdException w:name="index 3" w:semiHidden="1" w:unhideWhenUsed="1"/>
+    <w:lsdException w:name="index 4" w:semiHidden="1" w:unhideWhenUsed="1"/>
+    <w:lsdException w:name="index 5" w:semiHidden="1" w:unhideWhenUsed="1"/>
+    <w:lsdException w:name="index 6" w:semiHidden="1" w:unhideWhenUsed="1"/>
+    <w:lsdException w:name="index 7" w:semiHidden="1" w:unhideWhenUsed="1"/>
+    <w:lsdException w:name="index 8" w:semiHidden="1" w:unhideWhenUsed="1"/>
+    <w:lsdException w:name="index 9" w:semiHidden="1" w:unhideWhenUsed="1"/>
+    <w:lsdException w:name="toc 1" w:semiHidden="1" w:uiPriority="39" w:unhideWhenUsed="1"/>
+    <w:lsdException w:name="toc 2" w:semiHidden="1" w:uiPriority="39" w:unhideWhenUsed="1"/>
+    <w:lsdException w:name="toc 3" w:semiHidden="1" w:uiPriority="39" w:unhideWhenUsed="1"/>
+    <w:lsdException w:name="toc 4" w:semiHidden="1" w:uiPriority="39" w:unhideWhenUsed="1"/>
+    <w:lsdException w:name="toc 5" w:semiHidden="1" w:uiPriority="39" w:unhideWhenUsed="1"/>
+    <w:lsdException w:name="toc 6" w:semiHidden="1" w:uiPriority="39" w:unhideWhenUsed="1"/>
+    <w:lsdException w:name="toc 7" w:semiHidden="1" w:uiPriority="39" w:unhideWhenUsed="1"/>
+    <w:lsdException w:name="toc 8" w:semiHidden="1" w:uiPriority="39" w:unhideWhenUsed="1"/>
+    <w:lsdException w:name="toc 9" w:semiHidden="1" w:uiPriority="39" w:unhideWhenUsed="1"/>
+    <w:lsdException w:name="Normal Indent" w:semiHidden="1" w:unhideWhenUsed="1"/>
+    <w:lsdException w:name="footnote text" w:semiHidden="1" w:unhideWhenUsed="1"/>
+    <w:lsdException w:name="annotation text" w:semiHidden="1" w:unhideWhenUsed="1"/>
+    <w:lsdException w:name="header" w:semiHidden="1" w:unhideWhenUsed="1"/>
+    <w:lsdException w:name="footer" w:semiHidden="1" w:unhideWhenUsed="1"/>
+    <w:lsdException w:name="index heading" w:semiHidden="1" w:unhideWhenUsed="1"/>
+    <w:lsdException w:name="caption" w:semiHidden="1" w:uiPriority="35" w:unhideWhenUsed="1" w:qFormat="1"/>
+    <w:lsdException w:name="table of figures" w:semiHidden="1" w:unhideWhenUsed="1"/>
+    <w:lsdException w:name="envelope address" w:semiHidden="1" w:unhideWhenUsed="1"/>
+    <w:lsdException w:name="envelope return" w:semiHidden="1" w:unhideWhenUsed="1"/>
+    <w:lsdException w:name="footnote reference" w:semiHidden="1" w:unhideWhenUsed="1"/>
+    <w:lsdException w:name="annotation reference" w:semiHidden="1" w:unhideWhenUsed="1"/>
+    <w:lsdException w:name="line number" w:semiHidden="1" w:unhideWhenUsed="1"/>
+    <w:lsdException w:name="page number" w:semiHidden="1" w:unhideWhenUsed="1"/>
+    <w:lsdException w:name="endnote reference" w:semiHidden="1" w:unhideWhenUsed="1"/>
+    <w:lsdException w:name="endnote text" w:semiHidden="1" w:unhideWhenUsed="1"/>
+    <w:lsdException w:name="table of authorities" w:semiHidden="1" w:unhideWhenUsed="1"/>
+    <w:lsdException w:name="macro" w:semiHidden="1" w:unhideWhenUsed="1"/>
+    <w:lsdException w:name="toa heading" w:semiHidden="1" w:unhideWhenUsed="1"/>
+    <w:lsdException w:name="List" w:semiHidden="1" w:unhideWhenUsed="1"/>
+    <w:lsdException w:name="List Bullet" w:semiHidden="1" w:unhideWhenUsed="1"/>
+    <w:lsdException w:name="List Number" w:semiHidden="1" w:unhideWhenUsed="1"/>
+    <w:lsdException w:name="List 2" w:semiHidden="1" w:unhideWhenUsed="1"/>
+    <w:lsdException w:name="List 3" w:semiHidden="1" w:unhideWhenUsed="1"/>
+    <w:lsdException w:name="List 4" w:semiHidden="1" w:unhideWhenUsed="1"/>
+    <w:lsdException w:name="List 5" w:semiHidden="1" w:unhideWhenUsed="1"/>
+    <w:lsdException w:name="List Bullet 2" w:semiHidden="1" w:unhideWhenUsed="1"/>
+    <w:lsdException w:name="List Bullet 3" w:semiHidden="1" w:unhideWhenUsed="1"/>
+    <w:lsdException w:name="List Bullet 4" w:semiHidden="1" w:unhideWhenUsed="1"/>
+    <w:lsdException w:name="List Bullet 5" w:semiHidden="1" w:unhideWhenUsed="1"/>
+    <w:lsdException w:name="List Number 2" w:semiHidden="1" w:unhideWhenUsed="1"/>
+    <w:lsdException w:name="List Number 3" w:semiHidden="1" w:unhideWhenUsed="1"/>
+    <w:lsdException w:name="List Number 4" w:semiHidden="1" w:unhideWhenUsed="1"/>
+    <w:lsdException w:name="List Number 5" w:semiHidden="1" w:unhideWhenUsed="1"/>
+    <w:lsdException w:name="Title" w:uiPriority="10" w:qFormat="1"/>
+    <w:lsdException w:name="Closing" w:semiHidden="1" w:unhideWhenUsed="1"/>
+    <w:lsdException w:name="Signature" w:semiHidden="1" w:unhideWhenUsed="1"/>
+    <w:lsdException w:name="Default Paragraph Font" w:semiHidden="1" w:uiPriority="1" w:unhideWhenUsed="1"/>
+    <w:lsdException w:name="Body Text" w:semiHidden="1" w:unhideWhenUsed="1"/>
+    <w:lsdException w:name="Body Text Indent" w:semiHidden="1" w:unhideWhenUsed="1"/>
+    <w:lsdException w:name="List Continue" w:semiHidden="1" w:unhideWhenUsed="1"/>
+    <w:lsdException w:name="List Continue 2" w:semiHidden="1" w:unhideWhenUsed="1"/>
+    <w:lsdException w:name="List Continue 3" w:semiHidden="1" w:unhideWhenUsed="1"/>
+    <w:lsdException w:name="List Continue 4" w:semiHidden="1" w:unhideWhenUsed="1"/>
+    <w:lsdException w:name="List Continue 5" w:semiHidden="1" w:unhideWhenUsed="1"/>
+    <w:lsdException w:name="Message Header" w:semiHidden="1" w:unhideWhenUsed="1"/>
+    <w:lsdException w:name="Subtitle" w:uiPriority="11" w:qFormat="1"/>
+    <w:lsdException w:name="Salutation" w:semiHidden="1" w:unhideWhenUsed="1"/>
+    <w:lsdException w:name="Date" w:semiHidden="1" w:unhideWhenUsed="1"/>
+    <w:lsdException w:name="Body Text First Indent" w:semiHidden="1" w:unhideWhenUsed="1"/>
+    <w:lsdException w:name="Body Text First Indent 2" w:semiHidden="1" w:unhideWhenUsed="1"/>
+    <w:lsdException w:name="Note Heading" w:semiHidden="1" w:unhideWhenUsed="1"/>
+    <w:lsdException w:name="Body Text 2" w:semiHidden="1" w:unhideWhenUsed="1"/>
+    <w:lsdException w:name="Body Text 3" w:semiHidden="1" w:unhideWhenUsed="1"/>
+    <w:lsdException w:name="Body Text Indent 2" w:semiHidden="1" w:unhideWhenUsed="1"/>
+    <w:lsdException w:name="Body Text Indent 3" w:semiHidden="1" w:unhideWhenUsed="1"/>
+    <w:lsdException w:name="Block Text" w:semiHidden="1" w:unhideWhenUsed="1"/>
+    <w:lsdException w:name="Hyperlink" w:semiHidden="1" w:unhideWhenUsed="1"/>
+    <w:lsdException w:name="FollowedHyperlink" w:semiHidden="1" w:unhideWhenUsed="1"/>
+    <w:lsdException w:name="Strong" w:uiPriority="22" w:qFormat="1"/>
+    <w:lsdException w:name="Emphasis" w:uiPriority="20" w:qFormat="1"/>
+    <w:lsdException w:name="Document Map" w:semiHidden="1" w:unhideWhenUsed="1"/>
+    <w:lsdException w:name="Plain Text" w:semiHidden="1" w:unhideWhenUsed="1"/>
+    <w:lsdException w:name="E-mail Signature" w:semiHidden="1" w:unhideWhenUsed="1"/>
+    <w:lsdException w:name="HTML Top of Form" w:semiHidden="1" w:unhideWhenUsed="1"/>
+    <w:lsdException w:name="HTML Bottom of Form" w:semiHidden="1" w:unhideWhenUsed="1"/>
+    <w:lsdException w:name="Normal (Web)" w:semiHidden="1" w:unhideWhenUsed="1"/>
+    <w:lsdException w:name="HTML Acronym" w:semiHidden="1" w:unhideWhenUsed="1"/>
+    <w:lsdException w:name="HTML Address" w:semiHidden="1" w:unhideWhenUsed="1"/>
+    <w:lsdException w:name="HTML Cite" w:semiHidden="1" w:unhideWhenUsed="1"/>
+    <w:lsdException w:name="HTML Code" w:semiHidden="1" w:unhideWhenUsed="1"/>
+    <w:lsdException w:name="HTML Definition" w:semiHidden="1" w:unhideWhenUsed="1"/>
+    <w:lsdException w:name="HTML Keyboard" w:semiHidden="1" w:unhideWhenUsed="1"/>
+    <w:lsdException w:name="HTML Preformatted" w:semiHidden="1" w:unhideWhenUsed="1"/>
+    <w:lsdException w:name="HTML Sample" w:semiHidden="1" w:unhideWhenUsed="1"/>
+    <w:lsdException w:name="HTML Typewriter" w:semiHidden="1" w:unhideWhenUsed="1"/>
+    <w:lsdException w:name="HTML Variable" w:semiHidden="1" w:unhideWhenUsed="1"/>
+    <w:lsdException w:name="Normal Table" w:semiHidden="1" w:unhideWhenUsed="1"/>
+    <w:lsdException w:name="annotation subject" w:semiHidden="1" w:unhideWhenUsed="1"/>
+    <w:lsdException w:name="No List" w:semiHidden="1" w:unhideWhenUsed="1"/>
+    <w:lsdException w:name="Outline List 1" w:semiHidden="1" w:unhideWhenUsed="1"/>
+    <w:lsdException w:name="Outline List 2" w:semiHidden="1" w:unhideWhenUsed="1"/>
+    <w:lsdException w:name="Outline List 3" w:semiHidden="1" w:unhideWhenUsed="1"/>
+    <w:lsdException w:name="Table Simple 1" w:semiHidden="1" w:unhideWhenUsed="1"/>
+    <w:lsdException w:name="Table Simple 2" w:semiHidden="1" w:unhideWhenUsed="1"/>
+    <w:lsdException w:name="Table Simple 3" w:semiHidden="1" w:unhideWhenUsed="1"/>
+    <w:lsdException w:name="Table Classic 1" w:semiHidden="1" w:unhideWhenUsed="1"/>
+    <w:lsdException w:name="Table Classic 2" w:semiHidden="1" w:unhideWhenUsed="1"/>
+    <w:lsdException w:name="Table Classic 3" w:semiHidden="1" w:unhideWhenUsed="1"/>
+    <w:lsdException w:name="Table Classic 4" w:semiHidden="1" w:unhideWhenUsed="1"/>
+    <w:lsdException w:name="Table Colorful 1" w:semiHidden="1" w:unhideWhenUsed="1"/>
+    <w:lsdException w:name="Table Colorful 2" w:semiHidden="1" w:unhideWhenUsed="1"/>
+    <w:lsdException w:name="Table Colorful 3" w:semiHidden="1" w:unhideWhenUsed="1"/>
+    <w:lsdException w:name="Table Columns 1" w:semiHidden="1" w:unhideWhenUsed="1"/>
+    <w:lsdException w:name="Table Columns 2" w:semiHidden="1" w:unhideWhenUsed="1"/>
+    <w:lsdException w:name="Table Columns 3" w:semiHidden="1" w:unhideWhenUsed="1"/>
+    <w:lsdException w:name="Table Columns 4" w:semiHidden="1" w:unhideWhenUsed="1"/>
+    <w:lsdException w:name="Table Columns 5" w:semiHidden="1" w:unhideWhenUsed="1"/>
+    <w:lsdException w:name="Table Grid 1" w:semiHidden="1" w:unhideWhenUsed="1"/>
+    <w:lsdException w:name="Table Grid 2" w:semiHidden="1" w:unhideWhenUsed="1"/>
+    <w:lsdException w:name="Table Grid 3" w:semiHidden="1" w:unhideWhenUsed="1"/>
+    <w:lsdException w:name="Table Grid 4" w:semiHidden="1" w:unhideWhenUsed="1"/>
+    <w:lsdException w:name="Table Grid 5" w:semiHidden="1" w:unhideWhenUsed="1"/>
+    <w:lsdException w:name="Table Grid 6" w:semiHidden="1" w:unhideWhenUsed="1"/>
+    <w:lsdException w:name="Table Grid 7" w:semiHidden="1" w:unhideWhenUsed="1"/>
+    <w:lsdException w:name="Table Grid 8" w:semiHidden="1" w:unhideWhenUsed="1"/>
+    <w:lsdException w:name="Table List 1" w:semiHidden="1" w:unhideWhenUsed="1"/>
+    <w:lsdException w:name="Table List 2" w:semiHidden="1" w:unhideWhenUsed="1"/>
+    <w:lsdException w:name="Table List 3" w:semiHidden="1" w:unhideWhenUsed="1"/>
+    <w:lsdException w:name="Table List 4" w:semiHidden="1" w:unhideWhenUsed="1"/>
+    <w:lsdException w:name="Table List 5" w:semiHidden="1" w:unhideWhenUsed="1"/>
+    <w:lsdException w:name="Table List 6" w:semiHidden="1" w:unhideWhenUsed="1"/>
+    <w:lsdException w:name="Table List 7" w:semiHidden="1" w:unhideWhenUsed="1"/>
+    <w:lsdException w:name="Table List 8" w:semiHidden="1" w:unhideWhenUsed="1"/>
+    <w:lsdException w:name="Table 3D effects 1" w:semiHidden="1" w:unhideWhenUsed="1"/>
+    <w:lsdException w:name="Table 3D effects 2" w:semiHidden="1" w:unhideWhenUsed="1"/>
+    <w:lsdException w:name="Table 3D effects 3" w:semiHidden="1" w:unhideWhenUsed="1"/>
+    <w:lsdException w:name="Table Contemporary" w:semiHidden="1" w:unhideWhenUsed="1"/>
+    <w:lsdException w:name="Table Elegant" w:semiHidden="1" w:unhideWhenUsed="1"/>
+    <w:lsdException w:name="Table Professional" w:semiHidden="1" w:unhideWhenUsed="1"/>
+    <w:lsdException w:name="Table Subtle 1" w:semiHidden="1" w:unhideWhenUsed="1"/>
+    <w:lsdException w:name="Table Subtle 2" w:semiHidden="1" w:unhideWhenUsed="1"/>
+    <w:lsdException w:name="Table Web 1" w:semiHidden="1" w:unhideWhenUsed="1"/>
+    <w:lsdException w:name="Table Web 2" w:semiHidden="1" w:unhideWhenUsed="1"/>
+    <w:lsdException w:name="Table Web 3" w:semiHidden="1" w:unhideWhenUsed="1"/>
+    <w:lsdException w:name="Balloon Text" w:semiHidden="1" w:unhideWhenUsed="1"/>
+    <w:lsdException w:name="Table Grid" w:uiPriority="39"/>
+    <w:lsdException w:name="Table Theme" w:semiHidden="1" w:unhideWhenUsed="1"/>
+    <w:lsdException w:name="Placeholder Text" w:semiHidden="1"/>
+    <w:lsdException w:name="No Spacing" w:uiPriority="1" w:qFormat="1"/>
+    <w:lsdException w:name="Light Shading" w:uiPriority="60"/>
+    <w:lsdException w:name="Light List" w:uiPriority="61"/>
+    <w:lsdException w:name="Light Grid" w:uiPriority="62"/>
+    <w:lsdException w:name="Medium Shading 1" w:uiPriority="63"/>
+    <w:lsdException w:name="Medium Shading 2" w:uiPriority="64"/>
+    <w:lsdException w:name="Medium List 1" w:uiPriority="65"/>
+    <w:lsdException w:name="Medium List 2" w:uiPriority="66"/>
+    <w:lsdException w:name="Medium Grid 1" w:uiPriority="67"/>
+    <w:lsdException w:name="Medium Grid 2" w:uiPriority="68"/>
+    <w:lsdException w:name="Medium Grid 3" w:uiPriority="69"/>
+    <w:lsdException w:name="Dark List" w:uiPriority="70"/>
+    <w:lsdException w:name="Colorful Shading" w:uiPriority="71"/>
+    <w:lsdException w:name="Colorful List" w:uiPriority="72"/>
+    <w:lsdException w:name="Colorful Grid" w:uiPriority="73"/>
+    <w:lsdException w:name="Light Shading Accent 1" w:uiPriority="60"/>
+    <w:lsdException w:name="Light List Accent 1" w:uiPriority="61"/>
+    <w:lsdException w:name="Light Grid Accent 1" w:uiPriority="62"/>
+    <w:lsdException w:name="Medium Shading 1 Accent 1" w:uiPriority="63"/>
+    <w:lsdException w:name="Medium Shading 2 Accent 1" w:uiPriority="64"/>
+    <w:lsdException w:name="Medium List 1 Accent 1" w:uiPriority="65"/>
+    <w:lsdException w:name="Revision" w:semiHidden="1"/>
+    <w:lsdException w:name="List Paragraph" w:uiPriority="34" w:qFormat="1"/>
+    <w:lsdException w:name="Quote" w:uiPriority="29" w:qFormat="1"/>
+    <w:lsdException w:name="Intense Quote" w:uiPriority="30" w:qFormat="1"/>
+    <w:lsdException w:name="Medium List 2 Accent 1" w:uiPriority="66"/>
+    <w:lsdException w:name="Medium Grid 1 Accent 1" w:uiPriority="67"/>
+    <w:lsdException w:name="Medium Grid 2 Accent 1" w:uiPriority="68"/>
+    <w:lsdException w:name="Medium Grid 3 Accent 1" w:uiPriority="69"/>
+    <w:lsdException w:name="Dark List Accent 1" w:uiPriority="70"/>
+    <w:lsdException w:name="Colorful Shading Accent 1" w:uiPriority="71"/>
+    <w:lsdException w:name="Colorful List Accent 1" w:uiPriority="72"/>
+    <w:lsdException w:name="Colorful Grid Accent 1" w:uiPriority="73"/>
+    <w:lsdException w:name="Light Shading Accent 2" w:uiPriority="60"/>
+    <w:lsdException w:name="Light List Accent 2" w:uiPriority="61"/>
+    <w:lsdException w:name="Light Grid Accent 2" w:uiPriority="62"/>
+    <w:lsdException w:name="Medium Shading 1 Accent 2" w:uiPriority="63"/>
+    <w:lsdException w:name="Medium Shading 2 Accent 2" w:uiPriority="64"/>
+    <w:lsdException w:name="Medium List 1 Accent 2" w:uiPriority="65"/>
+    <w:lsdException w:name="Medium List 2 Accent 2" w:uiPriority="66"/>
+    <w:lsdException w:name="Medium Grid 1 Accent 2" w:uiPriority="67"/>
+    <w:lsdException w:name="Medium Grid 2 Accent 2" w:uiPriority="68"/>
+    <w:lsdException w:name="Medium Grid 3 Accent 2" w:uiPriority="69"/>
+    <w:lsdException w:name="Dark List Accent 2" w:uiPriority="70"/>
+    <w:lsdException w:name="Colorful Shading Accent 2" w:uiPriority="71"/>
+    <w:lsdException w:name="Colorful List Accent 2" w:uiPriority="72"/>
+    <w:lsdException w:name="Colorful Grid Accent 2" w:uiPriority="73"/>
+    <w:lsdException w:name="Light Shading Accent 3" w:uiPriority="60"/>
+    <w:lsdException w:name="Light List Accent 3" w:uiPriority="61"/>
+    <w:lsdException w:name="Light Grid Accent 3" w:uiPriority="62"/>
+    <w:lsdException w:name="Medium Shading 1 Accent 3" w:uiPriority="63"/>
+    <w:lsdException w:name="Medium Shading 2 Accent 3" w:uiPriority="64"/>
+    <w:lsdException w:name="Medium List 1 Accent 3" w:uiPriority="65"/>
+    <w:lsdException w:name="Medium List 2 Accent 3" w:uiPriority="66"/>
+    <w:lsdException w:name="Medium Grid 1 Accent 3" w:uiPriority="67"/>
+    <w:lsdException w:name="Medium Grid 2 Accent 3" w:uiPriority="68"/>
+    <w:lsdException w:name="Medium Grid 3 Accent 3" w:uiPriority="69"/>
+    <w:lsdException w:name="Dark List Accent 3" w:uiPriority="70"/>
+    <w:lsdException w:name="Colorful Shading Accent 3" w:uiPriority="71"/>
+    <w:lsdException w:name="Colorful List Accent 3" w:uiPriority="72"/>
+    <w:lsdException w:name="Colorful Grid Accent 3" w:uiPriority="73"/>
+    <w:lsdException w:name="Light Shading Accent 4" w:uiPriority="60"/>
+    <w:lsdException w:name="Light List Accent 4" w:uiPriority="61"/>
+    <w:lsdException w:name="Light Grid Accent 4" w:uiPriority="62"/>
+    <w:lsdException w:name="Medium Shading 1 Accent 4" w:uiPriority="63"/>
+    <w:lsdException w:name="Medium Shading 2 Accent 4" w:uiPriority="64"/>
+    <w:lsdException w:name="Medium List 1 Accent 4" w:uiPriority="65"/>
+    <w:lsdException w:name="Medium List 2 Accent 4" w:uiPriority="66"/>
+    <w:lsdException w:name="Medium Grid 1 Accent 4" w:uiPriority="67"/>
+    <w:lsdException w:name="Medium Grid 2 Accent 4" w:uiPriority="68"/>
+    <w:lsdException w:name="Medium Grid 3 Accent 4" w:uiPriority="69"/>
+    <w:lsdException w:name="Dark List Accent 4" w:uiPriority="70"/>
+    <w:lsdException w:name="Colorful Shading Accent 4" w:uiPriority="71"/>
+    <w:lsdException w:name="Colorful List Accent 4" w:uiPriority="72"/>
+    <w:lsdException w:name="Colorful Grid Accent 4" w:uiPriority="73"/>
+    <w:lsdException w:name="Light Shading Accent 5" w:uiPriority="60"/>
+    <w:lsdException w:name="Light List Accent 5" w:uiPriority="61"/>
+    <w:lsdException w:name="Light Grid Accent 5" w:uiPriority="62"/>
+    <w:lsdException w:name="Medium Shading 1 Accent 5" w:uiPriority="63"/>
+    <w:lsdException w:name="Medium Shading 2 Accent 5" w:uiPriority="64"/>
+    <w:lsdException w:name="Medium List 1 Accent 5" w:uiPriority="65"/>
+    <w:lsdException w:name="Medium List 2 Accent 5" w:uiPriority="66"/>
+    <w:lsdException w:name="Medium Grid 1 Accent 5" w:uiPriority="67"/>
+    <w:lsdException w:name="Medium Grid 2 Accent 5" w:uiPriority="68"/>
+    <w:lsdException w:name="Medium Grid 3 Accent 5" w:uiPriority="69"/>
+    <w:lsdException w:name="Dark List Accent 5" w:uiPriority="70"/>
+    <w:lsdException w:name="Colorful Shading Accent 5" w:uiPriority="71"/>
+    <w:lsdException w:name="Colorful List Accent 5" w:uiPriority="72"/>
+    <w:lsdException w:name="Colorful Grid Accent 5" w:uiPriority="73"/>
+    <w:lsdException w:name="Light Shading Accent 6" w:uiPriority="60"/>
+    <w:lsdException w:name="Light List Accent 6" w:uiPriority="61"/>
+    <w:lsdException w:name="Light Grid Accent 6" w:uiPriority="62"/>
+    <w:lsdException w:name="Medium Shading 1 Accent 6" w:uiPriority="63"/>
+    <w:lsdException w:name="Medium Shading 2 Accent 6" w:uiPriority="64"/>
+    <w:lsdException w:name="Medium List 1 Accent 6" w:uiPriority="65"/>
+    <w:lsdException w:name="Medium List 2 Accent 6" w:uiPriority="66"/>
+    <w:lsdException w:name="Medium Grid 1 Accent 6" w:uiPriority="67"/>
+    <w:lsdException w:name="Medium Grid 2 Accent 6" w:uiPriority="68"/>
+    <w:lsdException w:name="Medium Grid 3 Accent 6" w:uiPriority="69"/>
+    <w:lsdException w:name="Dark List Accent 6" w:uiPriority="70"/>
+    <w:lsdException w:name="Colorful Shading Accent 6" w:uiPriority="71"/>
+    <w:lsdException w:name="Colorful List Accent 6" w:uiPriority="72"/>
+    <w:lsdException w:name="Colorful Grid Accent 6" w:uiPriority="73"/>
+    <w:lsdException w:name="Subtle Emphasis" w:uiPriority="19" w:qFormat="1"/>
+    <w:lsdException w:name="Intense Emphasis" w:uiPriority="21" w:qFormat="1"/>
+    <w:lsdException w:name="Subtle Reference" w:uiPriority="31" w:qFormat="1"/>
+    <w:lsdException w:name="Intense Reference" w:uiPriority="32" w:qFormat="1"/>
+    <w:lsdException w:name="Book Title" w:uiPriority="33" w:qFormat="1"/>
+    <w:lsdException w:name="Bibliography" w:semiHidden="1" w:uiPriority="37" w:unhideWhenUsed="1"/>
+    <w:lsdException w:name="TOC Heading" w:semiHidden="1" w:uiPriority="39" w:unhideWhenUsed="1" w:qFormat="1"/>
+    <w:lsdException w:name="Plain Table 1" w:uiPriority="41"/>
+    <w:lsdException w:name="Plain Table 2" w:uiPriority="42"/>
+    <w:lsdException w:name="Plain Table 3" w:uiPriority="43"/>
+    <w:lsdException w:name="Plain Table 4" w:uiPriority="44"/>
+    <w:lsdException w:name="Plain Table 5" w:uiPriority="45"/>
+    <w:lsdException w:name="Grid Table Light" w:uiPriority="40"/>
+    <w:lsdException w:name="Grid Table 1 Light" w:uiPriority="46"/>
+    <w:lsdException w:name="Grid Table 2" w:uiPriority="47"/>
+    <w:lsdException w:name="Grid Table 3" w:uiPriority="48"/>
+    <w:lsdException w:name="Grid Table 4" w:uiPriority="49"/>
+    <w:lsdException w:name="Grid Table 5 Dark" w:uiPriority="50"/>
+    <w:lsdException w:name="Grid Table 6 Colorful" w:uiPriority="51"/>
+    <w:lsdException w:name="Grid Table 7 Colorful" w:uiPriority="52"/>
+    <w:lsdException w:name="Grid Table 1 Light Accent 1" w:uiPriority="46"/>
+    <w:lsdException w:name="Grid Table 2 Accent 1" w:uiPriority="47"/>
+    <w:lsdException w:name="Grid Table 3 Accent 1" w:uiPriority="48"/>
+    <w:lsdException w:name="Grid Table 4 Accent 1" w:uiPriority="49"/>
+    <w:lsdException w:name="Grid Table 5 Dark Accent 1" w:uiPriority="50"/>
+    <w:lsdException w:name="Grid Table 6 Colorful Accent 1" w:uiPriority="51"/>
+    <w:lsdException w:name="Grid Table 7 Colorful Accent 1" w:uiPriority="52"/>
+    <w:lsdException w:name="Grid Table 1 Light Accent 2" w:uiPriority="46"/>
+    <w:lsdException w:name="Grid Table 2 Accent 2" w:uiPriority="47"/>
+    <w:lsdException w:name="Grid Table 3 Accent 2" w:uiPriority="48"/>
+    <w:lsdException w:name="Grid Table 4 Accent 2" w:uiPriority="49"/>
+    <w:lsdException w:name="Grid Table 5 Dark Accent 2" w:uiPriority="50"/>
+    <w:lsdException w:name="Grid Table 6 Colorful Accent 2" w:uiPriority="51"/>
+    <w:lsdException w:name="Grid Table 7 Colorful Accent 2" w:uiPriority="52"/>
+    <w:lsdException w:name="Grid Table 1 Light Accent 3" w:uiPriority="46"/>
+    <w:lsdException w:name="Grid Table 2 Accent 3" w:uiPriority="47"/>
+    <w:lsdException w:name="Grid Table 3 Accent 3" w:uiPriority="48"/>
+    <w:lsdException w:name="Grid Table 4 Accent 3" w:uiPriority="49"/>
+    <w:lsdException w:name="Grid Table 5 Dark Accent 3" w:uiPriority="50"/>
+    <w:lsdException w:name="Grid Table 6 Colorful Accent 3" w:uiPriority="51"/>
+    <w:lsdException w:name="Grid Table 7 Colorful Accent 3" w:uiPriority="52"/>
+    <w:lsdException w:name="Grid Table 1 Light Accent 4" w:uiPriority="46"/>
+    <w:lsdException w:name="Grid Table 2 Accent 4" w:uiPriority="47"/>
+    <w:lsdException w:name="Grid Table 3 Accent 4" w:uiPriority="48"/>
+    <w:lsdException w:name="Grid Table 4 Accent 4" w:uiPriority="49"/>
+    <w:lsdException w:name="Grid Table 5 Dark Accent 4" w:uiPriority="50"/>
+    <w:lsdException w:name="Grid Table 6 Colorful Accent 4" w:uiPriority="51"/>
+    <w:lsdException w:name="Grid Table 7 Colorful Accent 4" w:uiPriority="52"/>
+    <w:lsdException w:name="Grid Table 1 Light Accent 5" w:uiPriority="46"/>
+    <w:lsdException w:name="Grid Table 2 Accent 5" w:uiPriority="47"/>
+    <w:lsdException w:name="Grid Table 3 Accent 5" w:uiPriority="48"/>
+    <w:lsdException w:name="Grid Table 4 Accent 5" w:uiPriority="49"/>
+    <w:lsdException w:name="Grid Table 5 Dark Accent 5" w:uiPriority="50"/>
+    <w:lsdException w:name="Grid Table 6 Colorful Accent 5" w:uiPriority="51"/>
+    <w:lsdException w:name="Grid Table 7 Colorful Accent 5" w:uiPriority="52"/>
+    <w:lsdException w:name="Grid Table 1 Light Accent 6" w:uiPriority="46"/>
+    <w:lsdException w:name="Grid Table 2 Accent 6" w:uiPriority="47"/>
+    <w:lsdException w:name="Grid Table 3 Accent 6" w:uiPriority="48"/>
+    <w:lsdException w:name="Grid Table 4 Accent 6" w:uiPriority="49"/>
+    <w:lsdException w:name="Grid Table 5 Dark Accent 6" w:uiPriority="50"/>
+    <w:lsdException w:name="Grid Table 6 Colorful Accent 6" w:uiPriority="51"/>
+    <w:lsdException w:name="Grid Table 7 Colorful Accent 6" w:uiPriority="52"/>
+    <w:lsdException w:name="List Table 1 Light" w:uiPriority="46"/>
+    <w:lsdException w:name="List Table 2" w:uiPriority="47"/>
+    <w:lsdException w:name="List Table 3" w:uiPriority="48"/>
+    <w:lsdException w:name="List Table 4" w:uiPriority="49"/>
+    <w:lsdException w:name="List Table 5 Dark" w:uiPriority="50"/>
+    <w:lsdException w:name="List Table 6 Colorful" w:uiPriority="51"/>
+    <w:lsdException w:name="List Table 7 Colorful" w:uiPriority="52"/>
+    <w:lsdException w:name="List Table 1 Light Accent 1" w:uiPriority="46"/>
+    <w:lsdException w:name="List Table 2 Accent 1" w:uiPriority="47"/>
+    <w:lsdException w:name="List Table 3 Accent 1" w:uiPriority="48"/>
+    <w:lsdException w:name="List Table 4 Accent 1" w:uiPriority="49"/>
+    <w:lsdException w:name="List Table 5 Dark Accent 1" w:uiPriority="50"/>
+    <w:lsdException w:name="List Table 6 Colorful Accent 1" w:uiPriority="51"/>
+    <w:lsdException w:name="List Table 7 Colorful Accent 1" w:uiPriority="52"/>
+    <w:lsdException w:name="List Table 1 Light Accent 2" w:uiPriority="46"/>
+    <w:lsdException w:name="List Table 2 Accent 2" w:uiPriority="47"/>
+    <w:lsdException w:name="List Table 3 Accent 2" w:uiPriority="48"/>
+    <w:lsdException w:name="List Table 4 Accent 2" w:uiPriority="49"/>
+    <w:lsdException w:name="List Table 5 Dark Accent 2" w:uiPriority="50"/>
+    <w:lsdException w:name="List Table 6 Colorful Accent 2" w:uiPriority="51"/>
+    <w:lsdException w:name="List Table 7 Colorful Accent 2" w:uiPriority="52"/>
+    <w:lsdException w:name="List Table 1 Light Accent 3" w:uiPriority="46"/>
+    <w:lsdException w:name="List Table 2 Accent 3" w:uiPriority="47"/>
+    <w:lsdException w:name="List Table 3 Accent 3" w:uiPriority="48"/>
+    <w:lsdException w:name="List Table 4 Accent 3" w:uiPriority="49"/>
+    <w:lsdException w:name="List Table 5 Dark Accent 3" w:uiPriority="50"/>
+    <w:lsdException w:name="List Table 6 Colorful Accent 3" w:uiPriority="51"/>
+    <w:lsdException w:name="List Table 7 Colorful Accent 3" w:uiPriority="52"/>
+    <w:lsdException w:name="List Table 1 Light Accent 4" w:uiPriority="46"/>
+    <w:lsdException w:name="List Table 2 Accent 4" w:uiPriority="47"/>
+    <w:lsdException w:name="List Table 3 Accent 4" w:uiPriority="48"/>
+    <w:lsdException w:name="List Table 4 Accent 4" w:uiPriority="49"/>
+    <w:lsdException w:name="List Table 5 Dark Accent 4" w:uiPriority="50"/>
+    <w:lsdException w:name="List Table 6 Colorful Accent 4" w:uiPriority="51"/>
+    <w:lsdException w:name="List Table 7 Colorful Accent 4" w:uiPriority="52"/>
+    <w:lsdException w:name="List Table 1 Light Accent 5" w:uiPriority="46"/>
+    <w:lsdException w:name="List Table 2 Accent 5" w:uiPriority="47"/>
+    <w:lsdException w:name="List Table 3 Accent 5" w:uiPriority="48"/>
+    <w:lsdException w:name="List Table 4 Accent 5" w:uiPriority="49"/>
+    <w:lsdException w:name="List Table 5 Dark Accent 5" w:uiPriority="50"/>
+    <w:lsdException w:name="List Table 6 Colorful Accent 5" w:uiPriority="51"/>
+    <w:lsdException w:name="List Table 7 Colorful Accent 5" w:uiPriority="52"/>
+    <w:lsdException w:name="List Table 1 Light Accent 6" w:uiPriority="46"/>
+    <w:lsdException w:name="List Table 2 Accent 6" w:uiPriority="47"/>
+    <w:lsdException w:name="List Table 3 Accent 6" w:uiPriority="48"/>
+    <w:lsdException w:name="List Table 4 Accent 6" w:uiPriority="49"/>
+    <w:lsdException w:name="List Table 5 Dark Accent 6" w:uiPriority="50"/>
+    <w:lsdException w:name="List Table 6 Colorful Accent 6" w:uiPriority="51"/>
+    <w:lsdException w:name="List Table 7 Colorful Accent 6" w:uiPriority="52"/>
   </w:latentStyles>
   <w:style w:type="paragraph" w:default="1" w:styleId="Standaard">
     <w:name w:val="Normal"/>
@@ -4433,7 +4362,7 @@
   <a:extraClrSchemeLst/>
   <a:extLst>
     <a:ext uri="{05A4C25C-085E-4340-85A3-A5531E510DB2}">
-      <thm15:themeFamily xmlns:thm15="http://schemas.microsoft.com/office/thememl/2012/main" xmlns="" name="Office Theme" id="{62F939B6-93AF-4DB8-9C6B-D6C7DFDC589F}" vid="{4A3C46E8-61CC-4603-A589-7422A47A8E4A}"/>
+      <thm15:themeFamily xmlns:thm15="http://schemas.microsoft.com/office/thememl/2012/main" name="Office Theme" id="{62F939B6-93AF-4DB8-9C6B-D6C7DFDC589F}" vid="{4A3C46E8-61CC-4603-A589-7422A47A8E4A}"/>
     </a:ext>
   </a:extLst>
 </a:theme>
@@ -4444,7 +4373,7 @@
 </file>
 
 <file path=customXml/itemProps1.xml><?xml version="1.0" encoding="utf-8"?>
-<ds:datastoreItem xmlns:ds="http://schemas.openxmlformats.org/officeDocument/2006/customXml" ds:itemID="{82129D0A-B2DA-4D36-9894-2343519479F3}">
+<ds:datastoreItem xmlns:ds="http://schemas.openxmlformats.org/officeDocument/2006/customXml" ds:itemID="{02E37FD0-7491-4981-B253-9DD5DFE402F7}">
   <ds:schemaRefs>
     <ds:schemaRef ds:uri="http://schemas.openxmlformats.org/officeDocument/2006/bibliography"/>
   </ds:schemaRefs>

</xml_diff>

<commit_message>
puntjes op de i dag 1
</commit_message>
<xml_diff>
--- a/Documentatie/Ontwerpdocument.docx
+++ b/Documentatie/Ontwerpdocument.docx
@@ -1487,6 +1487,14 @@
       </w:pPr>
       <w:bookmarkStart w:id="1" w:name="_Toc423074830"/>
       <w:r>
+        <w:t>Database ontwerp</w:t>
+      </w:r>
+      <w:bookmarkStart w:id="2" w:name="_GoBack"/>
+      <w:bookmarkEnd w:id="1"/>
+      <w:bookmarkEnd w:id="2"/>
+    </w:p>
+    <w:p>
+      <w:r>
         <w:rPr>
           <w:noProof/>
         </w:rPr>
@@ -1510,29 +1518,24 @@
             <v:path o:extrusionok="f" gradientshapeok="t" o:connecttype="rect"/>
             <o:lock v:ext="edit" aspectratio="t"/>
           </v:shapetype>
-          <v:shape id="_x0000_s1027" type="#_x0000_t75" style="position:absolute;margin-left:-51.6pt;margin-top:36.35pt;width:561.55pt;height:371.55pt;z-index:251661312;mso-position-horizontal-relative:text;mso-position-vertical-relative:text;mso-width-relative:page;mso-height-relative:page">
-            <v:imagedata r:id="rId8" o:title="DatabaseModel"/>
+          <v:shape id="_x0000_s1029" type="#_x0000_t75" style="position:absolute;margin-left:-39.9pt;margin-top:8.7pt;width:531.65pt;height:415.7pt;z-index:251665408;mso-position-horizontal-relative:text;mso-position-vertical-relative:text;mso-width-relative:page;mso-height-relative:page">
+            <v:imagedata r:id="rId8" o:title="DatabaseModel_v2"/>
             <w10:wrap type="square"/>
           </v:shape>
         </w:pict>
       </w:r>
-      <w:r>
-        <w:t>Database ontwerp</w:t>
-      </w:r>
-      <w:bookmarkEnd w:id="1"/>
     </w:p>
     <w:p/>
     <w:p/>
-    <w:p/>
     <w:p>
       <w:pPr>
         <w:pStyle w:val="Kop3"/>
       </w:pPr>
-      <w:bookmarkStart w:id="2" w:name="_Toc423074831"/>
+      <w:bookmarkStart w:id="3" w:name="_Toc423074831"/>
       <w:r>
         <w:t>Toelichting</w:t>
       </w:r>
-      <w:bookmarkEnd w:id="2"/>
+      <w:bookmarkEnd w:id="3"/>
     </w:p>
     <w:p>
       <w:pPr>
@@ -1567,10 +1570,7 @@
       </w:r>
     </w:p>
     <w:p/>
-    <w:p>
-      <w:bookmarkStart w:id="3" w:name="_GoBack"/>
-      <w:bookmarkEnd w:id="3"/>
-    </w:p>
+    <w:p/>
     <w:p/>
     <w:p/>
     <w:p>
@@ -1585,7 +1585,6 @@
         <w:rPr>
           <w:rStyle w:val="Kop1Char"/>
         </w:rPr>
-        <w:lastRenderedPageBreak/>
         <w:t>Klassendiagram</w:t>
       </w:r>
       <w:bookmarkEnd w:id="4"/>
@@ -1596,6 +1595,17 @@
       </w:pPr>
     </w:p>
     <w:p>
+      <w:r>
+        <w:rPr>
+          <w:noProof/>
+        </w:rPr>
+        <w:pict>
+          <v:shape id="_x0000_s1028" type="#_x0000_t75" style="position:absolute;margin-left:-49.95pt;margin-top:32.6pt;width:549.5pt;height:403.5pt;z-index:251663360;mso-position-horizontal-relative:text;mso-position-vertical-relative:text;mso-width-relative:page;mso-height-relative:page">
+            <v:imagedata r:id="rId9" o:title="Klassendiagram_v2"/>
+            <w10:wrap type="square"/>
+          </v:shape>
+        </w:pict>
+      </w:r>
       <w:r>
         <w:t>Hieronder</w:t>
       </w:r>
@@ -1612,15 +1622,7 @@
         <w:br/>
       </w:r>
     </w:p>
-    <w:p>
-      <w:r>
-        <w:pict>
-          <v:shape id="_x0000_i1025" type="#_x0000_t75" style="width:452.95pt;height:415.25pt">
-            <v:imagedata r:id="rId9" o:title="Klassendiagram"/>
-          </v:shape>
-        </w:pict>
-      </w:r>
-    </w:p>
+    <w:p/>
     <w:p/>
     <w:p>
       <w:pPr>
@@ -1673,8 +1675,51 @@
       </w:r>
     </w:p>
     <w:p/>
+    <w:p>
+      <w:r>
+        <w:rPr>
+          <w:noProof/>
+          <w:lang w:eastAsia="nl-NL"/>
+        </w:rPr>
+        <w:drawing>
+          <wp:inline distT="0" distB="0" distL="0" distR="0" wp14:anchorId="5EAC2AD9" wp14:editId="3CF69D3E">
+            <wp:extent cx="5760720" cy="3869055"/>
+            <wp:effectExtent l="0" t="0" r="0" b="0"/>
+            <wp:docPr id="1" name="Afbeelding 1"/>
+            <wp:cNvGraphicFramePr>
+              <a:graphicFrameLocks xmlns:a="http://schemas.openxmlformats.org/drawingml/2006/main" noChangeAspect="1"/>
+            </wp:cNvGraphicFramePr>
+            <a:graphic xmlns:a="http://schemas.openxmlformats.org/drawingml/2006/main">
+              <a:graphicData uri="http://schemas.openxmlformats.org/drawingml/2006/picture">
+                <pic:pic xmlns:pic="http://schemas.openxmlformats.org/drawingml/2006/picture">
+                  <pic:nvPicPr>
+                    <pic:cNvPr id="1" name=""/>
+                    <pic:cNvPicPr/>
+                  </pic:nvPicPr>
+                  <pic:blipFill>
+                    <a:blip r:embed="rId10"/>
+                    <a:stretch>
+                      <a:fillRect/>
+                    </a:stretch>
+                  </pic:blipFill>
+                  <pic:spPr>
+                    <a:xfrm>
+                      <a:off x="0" y="0"/>
+                      <a:ext cx="5760720" cy="3869055"/>
+                    </a:xfrm>
+                    <a:prstGeom prst="rect">
+                      <a:avLst/>
+                    </a:prstGeom>
+                  </pic:spPr>
+                </pic:pic>
+              </a:graphicData>
+            </a:graphic>
+          </wp:inline>
+        </w:drawing>
+      </w:r>
+    </w:p>
     <w:sectPr>
-      <w:footerReference w:type="default" r:id="rId10"/>
+      <w:footerReference w:type="default" r:id="rId11"/>
       <w:pgSz w:w="11906" w:h="16838"/>
       <w:pgMar w:top="1417" w:right="1417" w:bottom="1417" w:left="1417" w:header="708" w:footer="708" w:gutter="0"/>
       <w:pgNumType w:start="0"/>
@@ -1741,7 +1786,7 @@
           <w:rPr>
             <w:noProof/>
           </w:rPr>
-          <w:t>5</w:t>
+          <w:t>3</w:t>
         </w:r>
         <w:r>
           <w:fldChar w:fldCharType="end"/>
@@ -4373,7 +4418,7 @@
 </file>
 
 <file path=customXml/itemProps1.xml><?xml version="1.0" encoding="utf-8"?>
-<ds:datastoreItem xmlns:ds="http://schemas.openxmlformats.org/officeDocument/2006/customXml" ds:itemID="{02E37FD0-7491-4981-B253-9DD5DFE402F7}">
+<ds:datastoreItem xmlns:ds="http://schemas.openxmlformats.org/officeDocument/2006/customXml" ds:itemID="{44600B61-98F9-4E65-B347-24480D62CC9C}">
   <ds:schemaRefs>
     <ds:schemaRef ds:uri="http://schemas.openxmlformats.org/officeDocument/2006/bibliography"/>
   </ds:schemaRefs>

</xml_diff>